<commit_message>
Documentos atualizados, TODO WBS
</commit_message>
<xml_diff>
--- a/doc/inception-phase/initiate-project/PlanoDaIteração.docx
+++ b/doc/inception-phase/initiate-project/PlanoDaIteração.docx
@@ -1006,8 +1006,6 @@
                 <w:lang w:val="pt-BR" w:eastAsia="ja-JP"/>
               </w:rPr>
             </w:pPr>
-            <w:bookmarkStart w:id="1" w:name="_GoBack"/>
-            <w:bookmarkEnd w:id="1"/>
           </w:p>
         </w:tc>
         <w:tc>
@@ -1676,16 +1674,88 @@
     <w:p>
       <w:pPr>
         <w:pStyle w:val="Ttulo1"/>
-        <w:ind w:firstLine="720"/>
-        <w:rPr>
-          <w:lang w:val="pt-BR"/>
+        <w:rPr>
+          <w:b w:val="0"/>
         </w:rPr>
       </w:pPr>
       <w:r>
-        <w:rPr>
-          <w:lang w:val="pt-BR"/>
-        </w:rPr>
-        <w:t>4</w:t>
+        <w:t>4.  Issues</w:t>
+      </w:r>
+    </w:p>
+    <w:p>
+      <w:pPr>
+        <w:pStyle w:val="InfoBlue"/>
+        <w:rPr>
+          <w:vanish w:val="0"/>
+          <w:color w:val="auto"/>
+          <w:sz w:val="24"/>
+          <w:szCs w:val="24"/>
+          <w:lang w:val="pt-BR"/>
+        </w:rPr>
+      </w:pPr>
+      <w:r>
+        <w:rPr>
+          <w:vanish w:val="0"/>
+          <w:color w:val="auto"/>
+        </w:rPr>
+        <w:t xml:space="preserve"> </w:t>
+      </w:r>
+      <w:r>
+        <w:rPr>
+          <w:vanish w:val="0"/>
+          <w:color w:val="auto"/>
+          <w:sz w:val="24"/>
+          <w:szCs w:val="24"/>
+        </w:rPr>
+        <w:tab/>
+      </w:r>
+      <w:r>
+        <w:rPr>
+          <w:vanish w:val="0"/>
+          <w:color w:val="auto"/>
+          <w:sz w:val="24"/>
+          <w:szCs w:val="24"/>
+          <w:lang w:val="pt-BR"/>
+        </w:rPr>
+        <w:t>Não se aplica ao projeto.</w:t>
+      </w:r>
+    </w:p>
+    <w:p>
+      <w:pPr>
+        <w:pStyle w:val="Corpodetexto"/>
+        <w:rPr>
+          <w:lang w:val="pt-BR"/>
+        </w:rPr>
+      </w:pPr>
+    </w:p>
+    <w:p>
+      <w:pPr>
+        <w:pStyle w:val="InfoBlue"/>
+        <w:rPr>
+          <w:lang w:val="pt-BR"/>
+        </w:rPr>
+      </w:pPr>
+    </w:p>
+    <w:p>
+      <w:pPr>
+        <w:pStyle w:val="Corpodetexto"/>
+        <w:rPr>
+          <w:lang w:val="pt-BR"/>
+        </w:rPr>
+      </w:pPr>
+    </w:p>
+    <w:p>
+      <w:pPr>
+        <w:pStyle w:val="Ttulo1"/>
+        <w:rPr>
+          <w:lang w:val="pt-BR"/>
+        </w:rPr>
+      </w:pPr>
+      <w:r>
+        <w:rPr>
+          <w:lang w:val="pt-BR"/>
+        </w:rPr>
+        <w:t>5</w:t>
       </w:r>
       <w:r>
         <w:rPr>
@@ -1838,11 +1908,445 @@
     </w:p>
     <w:p>
       <w:pPr>
-        <w:rPr>
-          <w:lang w:val="pt-BR"/>
-        </w:rPr>
-      </w:pPr>
+        <w:pStyle w:val="Ttulo1"/>
+      </w:pPr>
+      <w:r>
+        <w:lastRenderedPageBreak/>
+        <w:t>6.  Assessment</w:t>
+      </w:r>
     </w:p>
+    <w:p/>
+    <w:tbl>
+      <w:tblPr>
+        <w:tblW w:w="5543" w:type="dxa"/>
+        <w:tblInd w:w="720" w:type="dxa"/>
+        <w:tblBorders>
+          <w:top w:val="single" w:sz="4" w:space="0" w:color="auto"/>
+          <w:left w:val="single" w:sz="4" w:space="0" w:color="auto"/>
+          <w:bottom w:val="single" w:sz="4" w:space="0" w:color="auto"/>
+          <w:right w:val="single" w:sz="4" w:space="0" w:color="auto"/>
+          <w:insideH w:val="single" w:sz="4" w:space="0" w:color="auto"/>
+          <w:insideV w:val="single" w:sz="4" w:space="0" w:color="auto"/>
+        </w:tblBorders>
+        <w:tblLook w:val="04A0" w:firstRow="1" w:lastRow="0" w:firstColumn="1" w:lastColumn="0" w:noHBand="0" w:noVBand="1"/>
+      </w:tblPr>
+      <w:tblGrid>
+        <w:gridCol w:w="1778"/>
+        <w:gridCol w:w="3765"/>
+      </w:tblGrid>
+      <w:tr>
+        <w:tc>
+          <w:tcPr>
+            <w:tcW w:w="1778" w:type="dxa"/>
+            <w:tcBorders>
+              <w:top w:val="single" w:sz="4" w:space="0" w:color="auto"/>
+              <w:left w:val="single" w:sz="4" w:space="0" w:color="auto"/>
+              <w:bottom w:val="single" w:sz="4" w:space="0" w:color="auto"/>
+              <w:right w:val="single" w:sz="4" w:space="0" w:color="auto"/>
+            </w:tcBorders>
+            <w:hideMark/>
+          </w:tcPr>
+          <w:p>
+            <w:pPr>
+              <w:spacing w:before="40" w:after="40"/>
+              <w:rPr>
+                <w:bCs/>
+              </w:rPr>
+            </w:pPr>
+            <w:proofErr w:type="spellStart"/>
+            <w:r>
+              <w:rPr>
+                <w:bCs/>
+              </w:rPr>
+              <w:t>Alvo</w:t>
+            </w:r>
+            <w:proofErr w:type="spellEnd"/>
+          </w:p>
+        </w:tc>
+        <w:tc>
+          <w:tcPr>
+            <w:tcW w:w="3765" w:type="dxa"/>
+            <w:tcBorders>
+              <w:top w:val="single" w:sz="4" w:space="0" w:color="auto"/>
+              <w:left w:val="single" w:sz="4" w:space="0" w:color="auto"/>
+              <w:bottom w:val="single" w:sz="4" w:space="0" w:color="auto"/>
+              <w:right w:val="single" w:sz="4" w:space="0" w:color="auto"/>
+            </w:tcBorders>
+            <w:hideMark/>
+          </w:tcPr>
+          <w:p>
+            <w:pPr>
+              <w:spacing w:before="40" w:after="40"/>
+              <w:rPr>
+                <w:bCs/>
+                <w:iCs/>
+              </w:rPr>
+            </w:pPr>
+            <w:proofErr w:type="spellStart"/>
+            <w:r>
+              <w:rPr>
+                <w:iCs/>
+              </w:rPr>
+              <w:t>Iteração</w:t>
+            </w:r>
+            <w:proofErr w:type="spellEnd"/>
+            <w:r>
+              <w:rPr>
+                <w:iCs/>
+              </w:rPr>
+              <w:t xml:space="preserve"> I</w:t>
+            </w:r>
+          </w:p>
+        </w:tc>
+      </w:tr>
+      <w:tr>
+        <w:tc>
+          <w:tcPr>
+            <w:tcW w:w="1778" w:type="dxa"/>
+            <w:tcBorders>
+              <w:top w:val="single" w:sz="4" w:space="0" w:color="auto"/>
+              <w:left w:val="single" w:sz="4" w:space="0" w:color="auto"/>
+              <w:bottom w:val="single" w:sz="4" w:space="0" w:color="auto"/>
+              <w:right w:val="single" w:sz="4" w:space="0" w:color="auto"/>
+            </w:tcBorders>
+            <w:hideMark/>
+          </w:tcPr>
+          <w:p>
+            <w:pPr>
+              <w:spacing w:before="40" w:after="40"/>
+            </w:pPr>
+            <w:r>
+              <w:t>Data</w:t>
+            </w:r>
+          </w:p>
+        </w:tc>
+        <w:tc>
+          <w:tcPr>
+            <w:tcW w:w="3765" w:type="dxa"/>
+            <w:tcBorders>
+              <w:top w:val="single" w:sz="4" w:space="0" w:color="auto"/>
+              <w:left w:val="single" w:sz="4" w:space="0" w:color="auto"/>
+              <w:bottom w:val="single" w:sz="4" w:space="0" w:color="auto"/>
+              <w:right w:val="single" w:sz="4" w:space="0" w:color="auto"/>
+            </w:tcBorders>
+          </w:tcPr>
+          <w:p>
+            <w:pPr>
+              <w:spacing w:before="40" w:after="40"/>
+              <w:rPr>
+                <w:iCs/>
+              </w:rPr>
+            </w:pPr>
+            <w:r>
+              <w:rPr>
+                <w:iCs/>
+              </w:rPr>
+              <w:t>08/09</w:t>
+            </w:r>
+          </w:p>
+        </w:tc>
+      </w:tr>
+      <w:tr>
+        <w:tc>
+          <w:tcPr>
+            <w:tcW w:w="1778" w:type="dxa"/>
+            <w:tcBorders>
+              <w:top w:val="single" w:sz="4" w:space="0" w:color="auto"/>
+              <w:left w:val="single" w:sz="4" w:space="0" w:color="auto"/>
+              <w:bottom w:val="single" w:sz="4" w:space="0" w:color="auto"/>
+              <w:right w:val="single" w:sz="4" w:space="0" w:color="auto"/>
+            </w:tcBorders>
+            <w:hideMark/>
+          </w:tcPr>
+          <w:p>
+            <w:pPr>
+              <w:spacing w:before="40" w:after="40"/>
+            </w:pPr>
+            <w:proofErr w:type="spellStart"/>
+            <w:r>
+              <w:t>Participantes</w:t>
+            </w:r>
+            <w:proofErr w:type="spellEnd"/>
+          </w:p>
+        </w:tc>
+        <w:tc>
+          <w:tcPr>
+            <w:tcW w:w="3765" w:type="dxa"/>
+            <w:tcBorders>
+              <w:top w:val="single" w:sz="4" w:space="0" w:color="auto"/>
+              <w:left w:val="single" w:sz="4" w:space="0" w:color="auto"/>
+              <w:bottom w:val="single" w:sz="4" w:space="0" w:color="auto"/>
+              <w:right w:val="single" w:sz="4" w:space="0" w:color="auto"/>
+            </w:tcBorders>
+          </w:tcPr>
+          <w:p>
+            <w:pPr>
+              <w:spacing w:before="40" w:after="40"/>
+              <w:rPr>
+                <w:iCs/>
+              </w:rPr>
+            </w:pPr>
+            <w:proofErr w:type="spellStart"/>
+            <w:r>
+              <w:rPr>
+                <w:iCs/>
+              </w:rPr>
+              <w:t>Matheus</w:t>
+            </w:r>
+            <w:proofErr w:type="spellEnd"/>
+            <w:r>
+              <w:rPr>
+                <w:iCs/>
+              </w:rPr>
+              <w:t>, Matthias, Thomas, Diego</w:t>
+            </w:r>
+          </w:p>
+        </w:tc>
+      </w:tr>
+      <w:tr>
+        <w:tc>
+          <w:tcPr>
+            <w:tcW w:w="1778" w:type="dxa"/>
+            <w:tcBorders>
+              <w:top w:val="single" w:sz="4" w:space="0" w:color="auto"/>
+              <w:left w:val="single" w:sz="4" w:space="0" w:color="auto"/>
+              <w:bottom w:val="single" w:sz="4" w:space="0" w:color="auto"/>
+              <w:right w:val="single" w:sz="4" w:space="0" w:color="auto"/>
+            </w:tcBorders>
+            <w:hideMark/>
+          </w:tcPr>
+          <w:p>
+            <w:pPr>
+              <w:spacing w:before="40" w:after="40"/>
+            </w:pPr>
+            <w:r>
+              <w:t xml:space="preserve">Status do </w:t>
+            </w:r>
+            <w:proofErr w:type="spellStart"/>
+            <w:r>
+              <w:t>projeto</w:t>
+            </w:r>
+            <w:proofErr w:type="spellEnd"/>
+          </w:p>
+        </w:tc>
+        <w:tc>
+          <w:tcPr>
+            <w:tcW w:w="3765" w:type="dxa"/>
+            <w:tcBorders>
+              <w:top w:val="single" w:sz="4" w:space="0" w:color="auto"/>
+              <w:left w:val="single" w:sz="4" w:space="0" w:color="auto"/>
+              <w:bottom w:val="single" w:sz="4" w:space="0" w:color="auto"/>
+              <w:right w:val="single" w:sz="4" w:space="0" w:color="auto"/>
+            </w:tcBorders>
+            <w:hideMark/>
+          </w:tcPr>
+          <w:p>
+            <w:pPr>
+              <w:spacing w:before="40" w:after="40"/>
+              <w:rPr>
+                <w:iCs/>
+              </w:rPr>
+            </w:pPr>
+            <w:proofErr w:type="spellStart"/>
+            <w:r>
+              <w:rPr>
+                <w:rFonts w:ascii="Times" w:hAnsi="Times"/>
+                <w:iCs/>
+              </w:rPr>
+              <w:t>Dentro</w:t>
+            </w:r>
+            <w:proofErr w:type="spellEnd"/>
+            <w:r>
+              <w:rPr>
+                <w:rFonts w:ascii="Times" w:hAnsi="Times"/>
+                <w:iCs/>
+              </w:rPr>
+              <w:t xml:space="preserve"> do </w:t>
+            </w:r>
+            <w:proofErr w:type="spellStart"/>
+            <w:r>
+              <w:rPr>
+                <w:rFonts w:ascii="Times" w:hAnsi="Times"/>
+                <w:iCs/>
+              </w:rPr>
+              <w:t>planejado</w:t>
+            </w:r>
+            <w:proofErr w:type="spellEnd"/>
+            <w:r>
+              <w:rPr>
+                <w:rFonts w:ascii="Times" w:hAnsi="Times"/>
+                <w:iCs/>
+              </w:rPr>
+              <w:t>.</w:t>
+            </w:r>
+          </w:p>
+        </w:tc>
+      </w:tr>
+    </w:tbl>
+    <w:p/>
+    <w:p>
+      <w:pPr>
+        <w:pStyle w:val="Ttulo2"/>
+        <w:numPr>
+          <w:ilvl w:val="0"/>
+          <w:numId w:val="43"/>
+        </w:numPr>
+      </w:pPr>
+      <w:proofErr w:type="spellStart"/>
+      <w:r>
+        <w:t>Avaliação</w:t>
+      </w:r>
+      <w:proofErr w:type="spellEnd"/>
+      <w:r>
+        <w:t xml:space="preserve"> </w:t>
+      </w:r>
+      <w:proofErr w:type="spellStart"/>
+      <w:r>
+        <w:t>frente</w:t>
+      </w:r>
+      <w:proofErr w:type="spellEnd"/>
+      <w:r>
+        <w:t xml:space="preserve"> </w:t>
+      </w:r>
+      <w:proofErr w:type="spellStart"/>
+      <w:r>
+        <w:t>aos</w:t>
+      </w:r>
+      <w:proofErr w:type="spellEnd"/>
+      <w:r>
+        <w:t xml:space="preserve"> </w:t>
+      </w:r>
+      <w:proofErr w:type="spellStart"/>
+      <w:r>
+        <w:t>objetivos</w:t>
+      </w:r>
+      <w:proofErr w:type="spellEnd"/>
+    </w:p>
+    <w:p>
+      <w:pPr>
+        <w:pStyle w:val="InfoBluelistitem"/>
+        <w:rPr>
+          <w:color w:val="auto"/>
+        </w:rPr>
+      </w:pPr>
+      <w:proofErr w:type="spellStart"/>
+      <w:r>
+        <w:rPr>
+          <w:color w:val="auto"/>
+        </w:rPr>
+        <w:t>Completo</w:t>
+      </w:r>
+      <w:proofErr w:type="spellEnd"/>
+    </w:p>
+    <w:p>
+      <w:pPr>
+        <w:pStyle w:val="Ttulo2"/>
+        <w:numPr>
+          <w:ilvl w:val="0"/>
+          <w:numId w:val="44"/>
+        </w:numPr>
+        <w:rPr>
+          <w:lang w:val="pt-BR"/>
+        </w:rPr>
+      </w:pPr>
+      <w:r>
+        <w:rPr>
+          <w:lang w:val="pt-BR"/>
+        </w:rPr>
+        <w:t>Itens de trabalho: planejado</w:t>
+      </w:r>
+      <w:r>
+        <w:rPr>
+          <w:lang w:val="pt-BR"/>
+        </w:rPr>
+        <w:t xml:space="preserve"> comparado com o andamento</w:t>
+      </w:r>
+    </w:p>
+    <w:p>
+      <w:pPr>
+        <w:pStyle w:val="InfoBluelistitem"/>
+        <w:rPr>
+          <w:color w:val="auto"/>
+          <w:lang w:val="pt-BR"/>
+        </w:rPr>
+      </w:pPr>
+      <w:r>
+        <w:rPr>
+          <w:color w:val="auto"/>
+          <w:lang w:val="pt-BR"/>
+        </w:rPr>
+        <w:t>A lista de itens de trabalho não foi mexida em nenhum momento na iteração, e todos os itens foram feitos conforme o prevista com as devidas métricas do critério de aprovação da iteração.</w:t>
+      </w:r>
+    </w:p>
+    <w:p>
+      <w:pPr>
+        <w:pStyle w:val="Ttulo2"/>
+        <w:numPr>
+          <w:ilvl w:val="0"/>
+          <w:numId w:val="0"/>
+        </w:numPr>
+        <w:tabs>
+          <w:tab w:val="left" w:pos="708"/>
+        </w:tabs>
+        <w:ind w:left="720"/>
+        <w:rPr>
+          <w:lang w:val="pt-BR"/>
+        </w:rPr>
+      </w:pPr>
+      <w:r>
+        <w:rPr>
+          <w:lang w:val="pt-BR"/>
+        </w:rPr>
+        <w:t xml:space="preserve">Avaliação frente aos </w:t>
+      </w:r>
+      <w:proofErr w:type="spellStart"/>
+      <w:r>
+        <w:rPr>
+          <w:lang w:val="pt-BR"/>
+        </w:rPr>
+        <w:t>criterios</w:t>
+      </w:r>
+      <w:proofErr w:type="spellEnd"/>
+      <w:r>
+        <w:rPr>
+          <w:lang w:val="pt-BR"/>
+        </w:rPr>
+        <w:t xml:space="preserve"> de </w:t>
+      </w:r>
+      <w:r>
+        <w:rPr>
+          <w:lang w:val="pt-BR"/>
+        </w:rPr>
+        <w:t>aceitação</w:t>
+      </w:r>
+      <w:bookmarkStart w:id="1" w:name="_GoBack"/>
+      <w:bookmarkEnd w:id="1"/>
+    </w:p>
+    <w:p>
+      <w:pPr>
+        <w:pStyle w:val="InfoBluelistitem"/>
+        <w:rPr>
+          <w:color w:val="auto"/>
+        </w:rPr>
+      </w:pPr>
+      <w:r>
+        <w:rPr>
+          <w:color w:val="auto"/>
+          <w:lang w:val="pt-BR"/>
+        </w:rPr>
+        <w:t xml:space="preserve">Os requisitos iniciais foram definidos, os casos de uso foram definidos assim como os casos de teste, cumprindo a métrica de 60%, consentimento técnico aprovado e possíveis riscos identificados. Sendo assim os critérios de aprovação foram aprovados. </w:t>
+      </w:r>
+    </w:p>
+    <w:p>
+      <w:pPr>
+        <w:pStyle w:val="PargrafodaLista"/>
+        <w:rPr>
+          <w:rFonts w:ascii="Arial" w:hAnsi="Arial" w:cs="Arial"/>
+          <w:b/>
+        </w:rPr>
+      </w:pPr>
+    </w:p>
+    <w:p/>
     <w:sectPr>
       <w:headerReference w:type="default" r:id="rId10"/>
       <w:footerReference w:type="default" r:id="rId11"/>
@@ -1931,21 +2435,11 @@
           <w:r>
             <w:sym w:font="Symbol" w:char="F0D3"/>
           </w:r>
-          <w:r>
-            <w:fldChar w:fldCharType="begin"/>
-          </w:r>
-          <w:r>
-            <w:instrText xml:space="preserve"> DOCPROPERTY "Company"  \* MERGEFORMAT </w:instrText>
-          </w:r>
-          <w:r>
-            <w:fldChar w:fldCharType="separate"/>
-          </w:r>
-          <w:r>
-            <w:t>&lt;Company Name&gt;</w:t>
-          </w:r>
-          <w:r>
-            <w:fldChar w:fldCharType="end"/>
-          </w:r>
+          <w:fldSimple w:instr=" DOCPROPERTY &quot;Company&quot;  \* MERGEFORMAT ">
+            <w:r>
+              <w:t>&lt;Company Name&gt;</w:t>
+            </w:r>
+          </w:fldSimple>
           <w:r>
             <w:t xml:space="preserve">, </w:t>
           </w:r>
@@ -2023,29 +2517,15 @@
             </w:rPr>
             <w:t xml:space="preserve"> of </w:t>
           </w:r>
-          <w:r>
-            <w:fldChar w:fldCharType="begin"/>
-          </w:r>
-          <w:r>
-            <w:instrText xml:space="preserve"> NUMPAGES  \* MERGEFORMAT </w:instrText>
-          </w:r>
-          <w:r>
-            <w:fldChar w:fldCharType="separate"/>
-          </w:r>
-          <w:r>
-            <w:rPr>
-              <w:rStyle w:val="Nmerodepgina"/>
-              <w:noProof/>
-            </w:rPr>
-            <w:t>1</w:t>
-          </w:r>
-          <w:r>
-            <w:rPr>
-              <w:rStyle w:val="Nmerodepgina"/>
-              <w:noProof/>
-            </w:rPr>
-            <w:fldChar w:fldCharType="end"/>
-          </w:r>
+          <w:fldSimple w:instr=" NUMPAGES  \* MERGEFORMAT ">
+            <w:r>
+              <w:rPr>
+                <w:rStyle w:val="Nmerodepgina"/>
+                <w:noProof/>
+              </w:rPr>
+              <w:t>2</w:t>
+            </w:r>
+          </w:fldSimple>
         </w:p>
       </w:tc>
     </w:tr>
@@ -4855,6 +5335,42 @@
   <w:num w:numId="41">
     <w:abstractNumId w:val="15"/>
   </w:num>
+  <w:num w:numId="42">
+    <w:abstractNumId w:val="19"/>
+    <w:lvlOverride w:ilvl="0"/>
+    <w:lvlOverride w:ilvl="1"/>
+    <w:lvlOverride w:ilvl="2"/>
+    <w:lvlOverride w:ilvl="3"/>
+    <w:lvlOverride w:ilvl="4"/>
+    <w:lvlOverride w:ilvl="5"/>
+    <w:lvlOverride w:ilvl="6"/>
+    <w:lvlOverride w:ilvl="7"/>
+    <w:lvlOverride w:ilvl="8"/>
+  </w:num>
+  <w:num w:numId="43">
+    <w:abstractNumId w:val="21"/>
+    <w:lvlOverride w:ilvl="0"/>
+    <w:lvlOverride w:ilvl="1"/>
+    <w:lvlOverride w:ilvl="2"/>
+    <w:lvlOverride w:ilvl="3"/>
+    <w:lvlOverride w:ilvl="4"/>
+    <w:lvlOverride w:ilvl="5"/>
+    <w:lvlOverride w:ilvl="6"/>
+    <w:lvlOverride w:ilvl="7"/>
+    <w:lvlOverride w:ilvl="8"/>
+  </w:num>
+  <w:num w:numId="44">
+    <w:abstractNumId w:val="27"/>
+    <w:lvlOverride w:ilvl="0"/>
+    <w:lvlOverride w:ilvl="1"/>
+    <w:lvlOverride w:ilvl="2"/>
+    <w:lvlOverride w:ilvl="3"/>
+    <w:lvlOverride w:ilvl="4"/>
+    <w:lvlOverride w:ilvl="5"/>
+    <w:lvlOverride w:ilvl="6"/>
+    <w:lvlOverride w:ilvl="7"/>
+    <w:lvlOverride w:ilvl="8"/>
+  </w:num>
 </w:numbering>
 </file>
 
@@ -4871,8 +5387,8 @@
   </w:docDefaults>
   <w:latentStyles w:defLockedState="0" w:defUIPriority="99" w:defSemiHidden="0" w:defUnhideWhenUsed="0" w:defQFormat="0" w:count="371">
     <w:lsdException w:name="Normal" w:uiPriority="0" w:qFormat="1"/>
-    <w:lsdException w:name="heading 1" w:uiPriority="9" w:qFormat="1"/>
-    <w:lsdException w:name="heading 2" w:uiPriority="9" w:qFormat="1"/>
+    <w:lsdException w:name="heading 1" w:uiPriority="0" w:qFormat="1"/>
+    <w:lsdException w:name="heading 2" w:uiPriority="0" w:qFormat="1"/>
     <w:lsdException w:name="heading 3" w:uiPriority="9" w:qFormat="1"/>
     <w:lsdException w:name="heading 4" w:uiPriority="9" w:qFormat="1"/>
     <w:lsdException w:name="heading 5" w:uiPriority="9" w:qFormat="1"/>
@@ -4936,7 +5452,7 @@
     <w:lsdException w:name="Closing" w:semiHidden="1" w:unhideWhenUsed="1"/>
     <w:lsdException w:name="Signature" w:semiHidden="1" w:unhideWhenUsed="1"/>
     <w:lsdException w:name="Default Paragraph Font" w:semiHidden="1" w:uiPriority="1" w:unhideWhenUsed="1"/>
-    <w:lsdException w:name="Body Text" w:semiHidden="1" w:unhideWhenUsed="1"/>
+    <w:lsdException w:name="Body Text" w:semiHidden="1" w:uiPriority="0" w:unhideWhenUsed="1"/>
     <w:lsdException w:name="Body Text Indent" w:semiHidden="1" w:unhideWhenUsed="1"/>
     <w:lsdException w:name="List Continue" w:semiHidden="1" w:unhideWhenUsed="1"/>
     <w:lsdException w:name="List Continue 2" w:semiHidden="1" w:unhideWhenUsed="1"/>
@@ -5024,7 +5540,7 @@
     <w:lsdException w:name="Table Web 2" w:semiHidden="1" w:unhideWhenUsed="1"/>
     <w:lsdException w:name="Table Web 3" w:semiHidden="1" w:unhideWhenUsed="1"/>
     <w:lsdException w:name="Balloon Text" w:semiHidden="1" w:unhideWhenUsed="1"/>
-    <w:lsdException w:name="Table Grid" w:uiPriority="39"/>
+    <w:lsdException w:name="Table Grid" w:uiPriority="0"/>
     <w:lsdException w:name="Table Theme" w:semiHidden="1" w:unhideWhenUsed="1"/>
     <w:lsdException w:name="Placeholder Text" w:semiHidden="1"/>
     <w:lsdException w:name="No Spacing" w:uiPriority="1" w:qFormat="1"/>
@@ -5259,7 +5775,6 @@
     <w:basedOn w:val="Normal"/>
     <w:next w:val="Normal"/>
     <w:link w:val="Ttulo1Char"/>
-    <w:uiPriority w:val="9"/>
     <w:qFormat/>
     <w:rsid w:val="008A4D87"/>
     <w:pPr>
@@ -5277,6 +5792,7 @@
     <w:name w:val="heading 2"/>
     <w:basedOn w:val="Ttulo1"/>
     <w:next w:val="Normal"/>
+    <w:link w:val="Ttulo2Char"/>
     <w:qFormat/>
     <w:rsid w:val="005F5C34"/>
     <w:pPr>
@@ -5601,6 +6117,7 @@
   <w:style w:type="paragraph" w:styleId="Corpodetexto">
     <w:name w:val="Body Text"/>
     <w:basedOn w:val="Normal"/>
+    <w:link w:val="CorpodetextoChar"/>
     <w:rsid w:val="00B46D0B"/>
     <w:pPr>
       <w:keepLines/>
@@ -5924,7 +6441,6 @@
   <w:style w:type="character" w:customStyle="1" w:styleId="Ttulo1Char">
     <w:name w:val="Título 1 Char"/>
     <w:link w:val="Ttulo1"/>
-    <w:uiPriority w:val="9"/>
     <w:rsid w:val="003A7579"/>
     <w:rPr>
       <w:rFonts w:ascii="Arial" w:hAnsi="Arial"/>
@@ -5943,6 +6459,26 @@
       <w:ind w:left="720"/>
       <w:contextualSpacing/>
     </w:pPr>
+  </w:style>
+  <w:style w:type="character" w:customStyle="1" w:styleId="CorpodetextoChar">
+    <w:name w:val="Corpo de texto Char"/>
+    <w:basedOn w:val="Fontepargpadro"/>
+    <w:link w:val="Corpodetexto"/>
+    <w:rsid w:val="00CA2651"/>
+    <w:rPr>
+      <w:lang w:val="en-US" w:eastAsia="en-US"/>
+    </w:rPr>
+  </w:style>
+  <w:style w:type="character" w:customStyle="1" w:styleId="Ttulo2Char">
+    <w:name w:val="Título 2 Char"/>
+    <w:basedOn w:val="Fontepargpadro"/>
+    <w:link w:val="Ttulo2"/>
+    <w:rsid w:val="00CA2651"/>
+    <w:rPr>
+      <w:rFonts w:ascii="Arial" w:hAnsi="Arial"/>
+      <w:b/>
+      <w:lang w:val="en-US" w:eastAsia="en-US"/>
+    </w:rPr>
   </w:style>
 </w:styles>
 </file>

</xml_diff>

<commit_message>
Documentos atualizados e prontos para entrega!
</commit_message>
<xml_diff>
--- a/doc/inception-phase/initiate-project/PlanoDaIteração.docx
+++ b/doc/inception-phase/initiate-project/PlanoDaIteração.docx
@@ -1,6 +1,6 @@
 
 <file path=word/document.xml><?xml version="1.0" encoding="utf-8"?>
-<w:document xmlns:wpc="http://schemas.microsoft.com/office/word/2010/wordprocessingCanvas" xmlns:mc="http://schemas.openxmlformats.org/markup-compatibility/2006" xmlns:o="urn:schemas-microsoft-com:office:office" xmlns:r="http://schemas.openxmlformats.org/officeDocument/2006/relationships" xmlns:m="http://schemas.openxmlformats.org/officeDocument/2006/math" xmlns:v="urn:schemas-microsoft-com:vml" xmlns:wp14="http://schemas.microsoft.com/office/word/2010/wordprocessingDrawing" xmlns:wp="http://schemas.openxmlformats.org/drawingml/2006/wordprocessingDrawing" xmlns:w10="urn:schemas-microsoft-com:office:word" xmlns:w="http://schemas.openxmlformats.org/wordprocessingml/2006/main" xmlns:w14="http://schemas.microsoft.com/office/word/2010/wordml" xmlns:w15="http://schemas.microsoft.com/office/word/2012/wordml" xmlns:wpg="http://schemas.microsoft.com/office/word/2010/wordprocessingGroup" xmlns:wpi="http://schemas.microsoft.com/office/word/2010/wordprocessingInk" xmlns:wne="http://schemas.microsoft.com/office/word/2006/wordml" xmlns:wps="http://schemas.microsoft.com/office/word/2010/wordprocessingShape" mc:Ignorable="w14 w15 wp14">
+<w:document xmlns:ve="http://schemas.openxmlformats.org/markup-compatibility/2006" xmlns:o="urn:schemas-microsoft-com:office:office" xmlns:r="http://schemas.openxmlformats.org/officeDocument/2006/relationships" xmlns:m="http://schemas.openxmlformats.org/officeDocument/2006/math" xmlns:v="urn:schemas-microsoft-com:vml" xmlns:wp="http://schemas.openxmlformats.org/drawingml/2006/wordprocessingDrawing" xmlns:w10="urn:schemas-microsoft-com:office:word" xmlns:w="http://schemas.openxmlformats.org/wordprocessingml/2006/main" xmlns:wne="http://schemas.microsoft.com/office/word/2006/wordml">
   <w:body>
     <w:p>
       <w:pPr>
@@ -9,7 +9,6 @@
           <w:lang w:val="pt-BR"/>
         </w:rPr>
       </w:pPr>
-      <w:proofErr w:type="spellStart"/>
       <w:r>
         <w:rPr>
           <w:lang w:val="pt-BR"/>
@@ -28,7 +27,6 @@
         </w:rPr>
         <w:t>turn-duck</w:t>
       </w:r>
-      <w:proofErr w:type="spellEnd"/>
     </w:p>
     <w:p>
       <w:pPr>
@@ -110,7 +108,7 @@
           <w:insideH w:val="single" w:sz="4" w:space="0" w:color="auto"/>
           <w:insideV w:val="single" w:sz="4" w:space="0" w:color="auto"/>
         </w:tblBorders>
-        <w:tblLook w:val="0000" w:firstRow="0" w:lastRow="0" w:firstColumn="0" w:lastColumn="0" w:noHBand="0" w:noVBand="0"/>
+        <w:tblLook w:val="0000"/>
       </w:tblPr>
       <w:tblGrid>
         <w:gridCol w:w="4608"/>
@@ -401,12 +399,6 @@
           <w:lang w:val="pt-BR"/>
         </w:rPr>
         <w:t>de uso</w:t>
-      </w:r>
-      <w:r>
-        <w:rPr>
-          <w:lang w:val="pt-BR"/>
-        </w:rPr>
-        <w:t xml:space="preserve"> </w:t>
       </w:r>
       <w:r>
         <w:rPr>
@@ -514,7 +506,7 @@
           <w:insideV w:val="single" w:sz="6" w:space="0" w:color="000000"/>
         </w:tblBorders>
         <w:tblLayout w:type="fixed"/>
-        <w:tblLook w:val="0000" w:firstRow="0" w:lastRow="0" w:firstColumn="0" w:lastColumn="0" w:noHBand="0" w:noVBand="0"/>
+        <w:tblLook w:val="0000"/>
       </w:tblPr>
       <w:tblGrid>
         <w:gridCol w:w="1543"/>
@@ -909,6 +901,13 @@
                 <w:lang w:val="pt-BR" w:eastAsia="ja-JP"/>
               </w:rPr>
             </w:pPr>
+            <w:r>
+              <w:rPr>
+                <w:rFonts w:ascii="Arial" w:hAnsi="Arial" w:cs="Arial"/>
+                <w:lang w:val="pt-BR" w:eastAsia="ja-JP"/>
+              </w:rPr>
+              <w:t>-</w:t>
+            </w:r>
           </w:p>
         </w:tc>
         <w:tc>
@@ -927,6 +926,13 @@
                 <w:lang w:val="pt-BR" w:eastAsia="ja-JP"/>
               </w:rPr>
             </w:pPr>
+            <w:r>
+              <w:rPr>
+                <w:rFonts w:ascii="Arial" w:hAnsi="Arial" w:cs="Arial"/>
+                <w:lang w:val="pt-BR" w:eastAsia="ja-JP"/>
+              </w:rPr>
+              <w:t>Completo</w:t>
+            </w:r>
           </w:p>
         </w:tc>
         <w:tc>
@@ -945,6 +951,13 @@
                 <w:lang w:val="pt-BR" w:eastAsia="ja-JP"/>
               </w:rPr>
             </w:pPr>
+            <w:r>
+              <w:rPr>
+                <w:rFonts w:ascii="Arial" w:hAnsi="Arial" w:cs="Arial"/>
+                <w:lang w:val="pt-BR" w:eastAsia="ja-JP"/>
+              </w:rPr>
+              <w:t>WorkItem</w:t>
+            </w:r>
           </w:p>
         </w:tc>
         <w:tc>
@@ -963,6 +976,13 @@
                 <w:lang w:val="pt-BR" w:eastAsia="ja-JP"/>
               </w:rPr>
             </w:pPr>
+            <w:r>
+              <w:rPr>
+                <w:rFonts w:ascii="Arial" w:hAnsi="Arial" w:cs="Arial"/>
+                <w:lang w:val="pt-BR" w:eastAsia="ja-JP"/>
+              </w:rPr>
+              <w:t>1</w:t>
+            </w:r>
           </w:p>
         </w:tc>
         <w:tc>
@@ -1006,6 +1026,13 @@
                 <w:lang w:val="pt-BR" w:eastAsia="ja-JP"/>
               </w:rPr>
             </w:pPr>
+            <w:r>
+              <w:rPr>
+                <w:rFonts w:ascii="Arial" w:hAnsi="Arial" w:cs="Arial"/>
+                <w:lang w:val="pt-BR" w:eastAsia="ja-JP"/>
+              </w:rPr>
+              <w:t>10</w:t>
+            </w:r>
           </w:p>
         </w:tc>
         <w:tc>
@@ -1111,6 +1138,13 @@
                 <w:lang w:val="pt-BR" w:eastAsia="ja-JP"/>
               </w:rPr>
             </w:pPr>
+            <w:r>
+              <w:rPr>
+                <w:rFonts w:ascii="Arial" w:hAnsi="Arial" w:cs="Arial"/>
+                <w:lang w:val="pt-BR" w:eastAsia="ja-JP"/>
+              </w:rPr>
+              <w:t>-</w:t>
+            </w:r>
           </w:p>
         </w:tc>
         <w:tc>
@@ -1129,6 +1163,13 @@
                 <w:lang w:val="pt-BR" w:eastAsia="ja-JP"/>
               </w:rPr>
             </w:pPr>
+            <w:r>
+              <w:rPr>
+                <w:rFonts w:ascii="Arial" w:hAnsi="Arial" w:cs="Arial"/>
+                <w:lang w:val="pt-BR" w:eastAsia="ja-JP"/>
+              </w:rPr>
+              <w:t>Completo</w:t>
+            </w:r>
           </w:p>
         </w:tc>
         <w:tc>
@@ -1147,6 +1188,13 @@
                 <w:lang w:val="pt-BR" w:eastAsia="ja-JP"/>
               </w:rPr>
             </w:pPr>
+            <w:r>
+              <w:rPr>
+                <w:rFonts w:ascii="Arial" w:hAnsi="Arial" w:cs="Arial"/>
+                <w:lang w:val="pt-BR" w:eastAsia="ja-JP"/>
+              </w:rPr>
+              <w:t>WorkItem</w:t>
+            </w:r>
           </w:p>
         </w:tc>
         <w:tc>
@@ -1165,6 +1213,13 @@
                 <w:lang w:val="pt-BR" w:eastAsia="ja-JP"/>
               </w:rPr>
             </w:pPr>
+            <w:r>
+              <w:rPr>
+                <w:rFonts w:ascii="Arial" w:hAnsi="Arial" w:cs="Arial"/>
+                <w:lang w:val="pt-BR" w:eastAsia="ja-JP"/>
+              </w:rPr>
+              <w:t>1</w:t>
+            </w:r>
           </w:p>
         </w:tc>
         <w:tc>
@@ -1208,6 +1263,13 @@
                 <w:lang w:val="pt-BR" w:eastAsia="ja-JP"/>
               </w:rPr>
             </w:pPr>
+            <w:r>
+              <w:rPr>
+                <w:rFonts w:ascii="Arial" w:hAnsi="Arial" w:cs="Arial"/>
+                <w:lang w:val="pt-BR" w:eastAsia="ja-JP"/>
+              </w:rPr>
+              <w:t>20</w:t>
+            </w:r>
           </w:p>
         </w:tc>
         <w:tc>
@@ -1321,6 +1383,13 @@
                 <w:lang w:val="pt-BR" w:eastAsia="ja-JP"/>
               </w:rPr>
             </w:pPr>
+            <w:r>
+              <w:rPr>
+                <w:rFonts w:ascii="Arial" w:hAnsi="Arial" w:cs="Arial"/>
+                <w:lang w:val="pt-BR" w:eastAsia="ja-JP"/>
+              </w:rPr>
+              <w:t>-</w:t>
+            </w:r>
           </w:p>
         </w:tc>
         <w:tc>
@@ -1339,6 +1408,13 @@
                 <w:lang w:val="pt-BR" w:eastAsia="ja-JP"/>
               </w:rPr>
             </w:pPr>
+            <w:r>
+              <w:rPr>
+                <w:rFonts w:ascii="Arial" w:hAnsi="Arial" w:cs="Arial"/>
+                <w:lang w:val="pt-BR" w:eastAsia="ja-JP"/>
+              </w:rPr>
+              <w:t>Completo</w:t>
+            </w:r>
           </w:p>
         </w:tc>
         <w:tc>
@@ -1357,6 +1433,13 @@
                 <w:lang w:val="pt-BR" w:eastAsia="ja-JP"/>
               </w:rPr>
             </w:pPr>
+            <w:r>
+              <w:rPr>
+                <w:rFonts w:ascii="Arial" w:hAnsi="Arial" w:cs="Arial"/>
+                <w:lang w:val="pt-BR" w:eastAsia="ja-JP"/>
+              </w:rPr>
+              <w:t>WorkItem</w:t>
+            </w:r>
           </w:p>
         </w:tc>
         <w:tc>
@@ -1375,6 +1458,13 @@
                 <w:lang w:val="pt-BR" w:eastAsia="ja-JP"/>
               </w:rPr>
             </w:pPr>
+            <w:r>
+              <w:rPr>
+                <w:rFonts w:ascii="Arial" w:hAnsi="Arial" w:cs="Arial"/>
+                <w:lang w:val="pt-BR" w:eastAsia="ja-JP"/>
+              </w:rPr>
+              <w:t>1</w:t>
+            </w:r>
           </w:p>
         </w:tc>
         <w:tc>
@@ -1418,6 +1508,13 @@
                 <w:lang w:val="pt-BR" w:eastAsia="ja-JP"/>
               </w:rPr>
             </w:pPr>
+            <w:r>
+              <w:rPr>
+                <w:rFonts w:ascii="Arial" w:hAnsi="Arial" w:cs="Arial"/>
+                <w:lang w:val="pt-BR" w:eastAsia="ja-JP"/>
+              </w:rPr>
+              <w:t>35</w:t>
+            </w:r>
           </w:p>
         </w:tc>
         <w:tc>
@@ -1536,6 +1633,13 @@
                 <w:lang w:val="pt-BR" w:eastAsia="ja-JP"/>
               </w:rPr>
             </w:pPr>
+            <w:r>
+              <w:rPr>
+                <w:rFonts w:ascii="Arial" w:hAnsi="Arial" w:cs="Arial"/>
+                <w:lang w:val="pt-BR" w:eastAsia="ja-JP"/>
+              </w:rPr>
+              <w:t>-</w:t>
+            </w:r>
           </w:p>
         </w:tc>
         <w:tc>
@@ -1554,6 +1658,13 @@
                 <w:lang w:val="pt-BR" w:eastAsia="ja-JP"/>
               </w:rPr>
             </w:pPr>
+            <w:r>
+              <w:rPr>
+                <w:rFonts w:ascii="Arial" w:hAnsi="Arial" w:cs="Arial"/>
+                <w:lang w:val="pt-BR" w:eastAsia="ja-JP"/>
+              </w:rPr>
+              <w:t>Completo</w:t>
+            </w:r>
           </w:p>
         </w:tc>
         <w:tc>
@@ -1572,6 +1683,13 @@
                 <w:lang w:val="pt-BR" w:eastAsia="ja-JP"/>
               </w:rPr>
             </w:pPr>
+            <w:r>
+              <w:rPr>
+                <w:rFonts w:ascii="Arial" w:hAnsi="Arial" w:cs="Arial"/>
+                <w:lang w:val="pt-BR" w:eastAsia="ja-JP"/>
+              </w:rPr>
+              <w:t>WorkItem</w:t>
+            </w:r>
           </w:p>
         </w:tc>
         <w:tc>
@@ -1590,6 +1708,13 @@
                 <w:lang w:val="pt-BR" w:eastAsia="ja-JP"/>
               </w:rPr>
             </w:pPr>
+            <w:r>
+              <w:rPr>
+                <w:rFonts w:ascii="Arial" w:hAnsi="Arial" w:cs="Arial"/>
+                <w:lang w:val="pt-BR" w:eastAsia="ja-JP"/>
+              </w:rPr>
+              <w:t>1</w:t>
+            </w:r>
           </w:p>
         </w:tc>
         <w:tc>
@@ -1608,7 +1733,6 @@
                 <w:lang w:val="pt-BR" w:eastAsia="ja-JP"/>
               </w:rPr>
             </w:pPr>
-            <w:proofErr w:type="spellStart"/>
             <w:r>
               <w:rPr>
                 <w:rFonts w:ascii="Arial" w:hAnsi="Arial" w:cs="Arial"/>
@@ -1616,7 +1740,6 @@
               </w:rPr>
               <w:t>Matthias</w:t>
             </w:r>
-            <w:proofErr w:type="spellEnd"/>
           </w:p>
         </w:tc>
         <w:tc>
@@ -1635,6 +1758,13 @@
                 <w:lang w:val="pt-BR" w:eastAsia="ja-JP"/>
               </w:rPr>
             </w:pPr>
+            <w:r>
+              <w:rPr>
+                <w:rFonts w:ascii="Arial" w:hAnsi="Arial" w:cs="Arial"/>
+                <w:lang w:val="pt-BR" w:eastAsia="ja-JP"/>
+              </w:rPr>
+              <w:t>5</w:t>
+            </w:r>
           </w:p>
         </w:tc>
         <w:tc>
@@ -1697,15 +1827,9 @@
         <w:rPr>
           <w:vanish w:val="0"/>
           <w:color w:val="auto"/>
-        </w:rPr>
-        <w:t xml:space="preserve"> </w:t>
-      </w:r>
-      <w:r>
-        <w:rPr>
-          <w:vanish w:val="0"/>
-          <w:color w:val="auto"/>
           <w:sz w:val="24"/>
           <w:szCs w:val="24"/>
+          <w:lang w:val="pt-BR"/>
         </w:rPr>
         <w:tab/>
       </w:r>
@@ -1928,7 +2052,7 @@
           <w:insideH w:val="single" w:sz="4" w:space="0" w:color="auto"/>
           <w:insideV w:val="single" w:sz="4" w:space="0" w:color="auto"/>
         </w:tblBorders>
-        <w:tblLook w:val="04A0" w:firstRow="1" w:lastRow="0" w:firstColumn="1" w:lastColumn="0" w:noHBand="0" w:noVBand="1"/>
+        <w:tblLook w:val="04A0"/>
       </w:tblPr>
       <w:tblGrid>
         <w:gridCol w:w="1778"/>
@@ -1953,14 +2077,12 @@
                 <w:bCs/>
               </w:rPr>
             </w:pPr>
-            <w:proofErr w:type="spellStart"/>
             <w:r>
               <w:rPr>
                 <w:bCs/>
               </w:rPr>
               <w:t>Alvo</w:t>
             </w:r>
-            <w:proofErr w:type="spellEnd"/>
           </w:p>
         </w:tc>
         <w:tc>
@@ -1982,19 +2104,11 @@
                 <w:iCs/>
               </w:rPr>
             </w:pPr>
-            <w:proofErr w:type="spellStart"/>
             <w:r>
               <w:rPr>
                 <w:iCs/>
               </w:rPr>
-              <w:t>Iteração</w:t>
-            </w:r>
-            <w:proofErr w:type="spellEnd"/>
-            <w:r>
-              <w:rPr>
-                <w:iCs/>
-              </w:rPr>
-              <w:t xml:space="preserve"> I</w:t>
+              <w:t>Iteração I</w:t>
             </w:r>
           </w:p>
         </w:tc>
@@ -2062,11 +2176,9 @@
             <w:pPr>
               <w:spacing w:before="40" w:after="40"/>
             </w:pPr>
-            <w:proofErr w:type="spellStart"/>
             <w:r>
               <w:t>Participantes</w:t>
             </w:r>
-            <w:proofErr w:type="spellEnd"/>
           </w:p>
         </w:tc>
         <w:tc>
@@ -2086,19 +2198,11 @@
                 <w:iCs/>
               </w:rPr>
             </w:pPr>
-            <w:proofErr w:type="spellStart"/>
             <w:r>
               <w:rPr>
                 <w:iCs/>
               </w:rPr>
-              <w:t>Matheus</w:t>
-            </w:r>
-            <w:proofErr w:type="spellEnd"/>
-            <w:r>
-              <w:rPr>
-                <w:iCs/>
-              </w:rPr>
-              <w:t>, Matthias, Thomas, Diego</w:t>
+              <w:t>Matheus, Matthias, Thomas, Diego</w:t>
             </w:r>
           </w:p>
         </w:tc>
@@ -2120,13 +2224,8 @@
               <w:spacing w:before="40" w:after="40"/>
             </w:pPr>
             <w:r>
-              <w:t xml:space="preserve">Status do </w:t>
-            </w:r>
-            <w:proofErr w:type="spellStart"/>
-            <w:r>
-              <w:t>projeto</w:t>
-            </w:r>
-            <w:proofErr w:type="spellEnd"/>
+              <w:t>Status do projeto</w:t>
+            </w:r>
           </w:p>
         </w:tc>
         <w:tc>
@@ -2147,37 +2246,12 @@
                 <w:iCs/>
               </w:rPr>
             </w:pPr>
-            <w:proofErr w:type="spellStart"/>
             <w:r>
               <w:rPr>
                 <w:rFonts w:ascii="Times" w:hAnsi="Times"/>
                 <w:iCs/>
               </w:rPr>
-              <w:t>Dentro</w:t>
-            </w:r>
-            <w:proofErr w:type="spellEnd"/>
-            <w:r>
-              <w:rPr>
-                <w:rFonts w:ascii="Times" w:hAnsi="Times"/>
-                <w:iCs/>
-              </w:rPr>
-              <w:t xml:space="preserve"> do </w:t>
-            </w:r>
-            <w:proofErr w:type="spellStart"/>
-            <w:r>
-              <w:rPr>
-                <w:rFonts w:ascii="Times" w:hAnsi="Times"/>
-                <w:iCs/>
-              </w:rPr>
-              <w:t>planejado</w:t>
-            </w:r>
-            <w:proofErr w:type="spellEnd"/>
-            <w:r>
-              <w:rPr>
-                <w:rFonts w:ascii="Times" w:hAnsi="Times"/>
-                <w:iCs/>
-              </w:rPr>
-              <w:t>.</w:t>
+              <w:t>Dentro do planejado.</w:t>
             </w:r>
           </w:p>
         </w:tc>
@@ -2192,35 +2266,9 @@
           <w:numId w:val="43"/>
         </w:numPr>
       </w:pPr>
-      <w:proofErr w:type="spellStart"/>
       <w:r>
-        <w:t>Avaliação</w:t>
+        <w:t>Avaliaçãofrenteaosobjetivos</w:t>
       </w:r>
-      <w:proofErr w:type="spellEnd"/>
-      <w:r>
-        <w:t xml:space="preserve"> </w:t>
-      </w:r>
-      <w:proofErr w:type="spellStart"/>
-      <w:r>
-        <w:t>frente</w:t>
-      </w:r>
-      <w:proofErr w:type="spellEnd"/>
-      <w:r>
-        <w:t xml:space="preserve"> </w:t>
-      </w:r>
-      <w:proofErr w:type="spellStart"/>
-      <w:r>
-        <w:t>aos</w:t>
-      </w:r>
-      <w:proofErr w:type="spellEnd"/>
-      <w:r>
-        <w:t xml:space="preserve"> </w:t>
-      </w:r>
-      <w:proofErr w:type="spellStart"/>
-      <w:r>
-        <w:t>objetivos</w:t>
-      </w:r>
-      <w:proofErr w:type="spellEnd"/>
     </w:p>
     <w:p>
       <w:pPr>
@@ -2229,14 +2277,12 @@
           <w:color w:val="auto"/>
         </w:rPr>
       </w:pPr>
-      <w:proofErr w:type="spellStart"/>
       <w:r>
         <w:rPr>
           <w:color w:val="auto"/>
         </w:rPr>
         <w:t>Completo</w:t>
       </w:r>
-      <w:proofErr w:type="spellEnd"/>
     </w:p>
     <w:p>
       <w:pPr>
@@ -2297,21 +2343,7 @@
         <w:rPr>
           <w:lang w:val="pt-BR"/>
         </w:rPr>
-        <w:t xml:space="preserve">Avaliação frente aos </w:t>
-      </w:r>
-      <w:proofErr w:type="spellStart"/>
-      <w:r>
-        <w:rPr>
-          <w:lang w:val="pt-BR"/>
-        </w:rPr>
-        <w:t>criterios</w:t>
-      </w:r>
-      <w:proofErr w:type="spellEnd"/>
-      <w:r>
-        <w:rPr>
-          <w:lang w:val="pt-BR"/>
-        </w:rPr>
-        <w:t xml:space="preserve"> de </w:t>
+        <w:t xml:space="preserve">Avaliação frente aos criterios de </w:t>
       </w:r>
       <w:r>
         <w:rPr>
@@ -2359,15 +2391,15 @@
 </file>
 
 <file path=word/endnotes.xml><?xml version="1.0" encoding="utf-8"?>
-<w:endnotes xmlns:wpc="http://schemas.microsoft.com/office/word/2010/wordprocessingCanvas" xmlns:mc="http://schemas.openxmlformats.org/markup-compatibility/2006" xmlns:o="urn:schemas-microsoft-com:office:office" xmlns:r="http://schemas.openxmlformats.org/officeDocument/2006/relationships" xmlns:m="http://schemas.openxmlformats.org/officeDocument/2006/math" xmlns:v="urn:schemas-microsoft-com:vml" xmlns:wp14="http://schemas.microsoft.com/office/word/2010/wordprocessingDrawing" xmlns:wp="http://schemas.openxmlformats.org/drawingml/2006/wordprocessingDrawing" xmlns:w10="urn:schemas-microsoft-com:office:word" xmlns:w="http://schemas.openxmlformats.org/wordprocessingml/2006/main" xmlns:w14="http://schemas.microsoft.com/office/word/2010/wordml" xmlns:w15="http://schemas.microsoft.com/office/word/2012/wordml" xmlns:wpg="http://schemas.microsoft.com/office/word/2010/wordprocessingGroup" xmlns:wpi="http://schemas.microsoft.com/office/word/2010/wordprocessingInk" xmlns:wne="http://schemas.microsoft.com/office/word/2006/wordml" xmlns:wps="http://schemas.microsoft.com/office/word/2010/wordprocessingShape" mc:Ignorable="w14 w15 wp14">
-  <w:endnote w:type="separator" w:id="-1">
+<w:endnotes xmlns:ve="http://schemas.openxmlformats.org/markup-compatibility/2006" xmlns:o="urn:schemas-microsoft-com:office:office" xmlns:r="http://schemas.openxmlformats.org/officeDocument/2006/relationships" xmlns:m="http://schemas.openxmlformats.org/officeDocument/2006/math" xmlns:v="urn:schemas-microsoft-com:vml" xmlns:wp="http://schemas.openxmlformats.org/drawingml/2006/wordprocessingDrawing" xmlns:w10="urn:schemas-microsoft-com:office:word" xmlns:w="http://schemas.openxmlformats.org/wordprocessingml/2006/main" xmlns:wne="http://schemas.microsoft.com/office/word/2006/wordml">
+  <w:endnote w:type="separator" w:id="0">
     <w:p>
       <w:r>
         <w:separator/>
       </w:r>
     </w:p>
   </w:endnote>
-  <w:endnote w:type="continuationSeparator" w:id="0">
+  <w:endnote w:type="continuationSeparator" w:id="1">
     <w:p>
       <w:r>
         <w:continuationSeparator/>
@@ -2378,7 +2410,7 @@
 </file>
 
 <file path=word/footer1.xml><?xml version="1.0" encoding="utf-8"?>
-<w:ftr xmlns:wpc="http://schemas.microsoft.com/office/word/2010/wordprocessingCanvas" xmlns:mc="http://schemas.openxmlformats.org/markup-compatibility/2006" xmlns:o="urn:schemas-microsoft-com:office:office" xmlns:r="http://schemas.openxmlformats.org/officeDocument/2006/relationships" xmlns:m="http://schemas.openxmlformats.org/officeDocument/2006/math" xmlns:v="urn:schemas-microsoft-com:vml" xmlns:wp14="http://schemas.microsoft.com/office/word/2010/wordprocessingDrawing" xmlns:wp="http://schemas.openxmlformats.org/drawingml/2006/wordprocessingDrawing" xmlns:w10="urn:schemas-microsoft-com:office:word" xmlns:w="http://schemas.openxmlformats.org/wordprocessingml/2006/main" xmlns:w14="http://schemas.microsoft.com/office/word/2010/wordml" xmlns:w15="http://schemas.microsoft.com/office/word/2012/wordml" xmlns:wpg="http://schemas.microsoft.com/office/word/2010/wordprocessingGroup" xmlns:wpi="http://schemas.microsoft.com/office/word/2010/wordprocessingInk" xmlns:wne="http://schemas.microsoft.com/office/word/2006/wordml" xmlns:wps="http://schemas.microsoft.com/office/word/2010/wordprocessingShape" mc:Ignorable="w14 w15 wp14">
+<w:ftr xmlns:ve="http://schemas.openxmlformats.org/markup-compatibility/2006" xmlns:o="urn:schemas-microsoft-com:office:office" xmlns:r="http://schemas.openxmlformats.org/officeDocument/2006/relationships" xmlns:m="http://schemas.openxmlformats.org/officeDocument/2006/math" xmlns:v="urn:schemas-microsoft-com:vml" xmlns:wp="http://schemas.openxmlformats.org/drawingml/2006/wordprocessingDrawing" xmlns:w10="urn:schemas-microsoft-com:office:word" xmlns:w="http://schemas.openxmlformats.org/wordprocessingml/2006/main" xmlns:wne="http://schemas.microsoft.com/office/word/2006/wordml">
   <w:tbl>
     <w:tblPr>
       <w:tblW w:w="0" w:type="auto"/>
@@ -2391,7 +2423,7 @@
         <w:insideV w:val="single" w:sz="6" w:space="0" w:color="auto"/>
       </w:tblBorders>
       <w:tblLayout w:type="fixed"/>
-      <w:tblLook w:val="0000" w:firstRow="0" w:lastRow="0" w:firstColumn="0" w:lastColumn="0" w:noHBand="0" w:noVBand="0"/>
+      <w:tblLook w:val="0000"/>
     </w:tblPr>
     <w:tblGrid>
       <w:gridCol w:w="3162"/>
@@ -2503,7 +2535,7 @@
               <w:rStyle w:val="Nmerodepgina"/>
               <w:noProof/>
             </w:rPr>
-            <w:t>1</w:t>
+            <w:t>2</w:t>
           </w:r>
           <w:r>
             <w:rPr>
@@ -2539,15 +2571,15 @@
 </file>
 
 <file path=word/footnotes.xml><?xml version="1.0" encoding="utf-8"?>
-<w:footnotes xmlns:wpc="http://schemas.microsoft.com/office/word/2010/wordprocessingCanvas" xmlns:mc="http://schemas.openxmlformats.org/markup-compatibility/2006" xmlns:o="urn:schemas-microsoft-com:office:office" xmlns:r="http://schemas.openxmlformats.org/officeDocument/2006/relationships" xmlns:m="http://schemas.openxmlformats.org/officeDocument/2006/math" xmlns:v="urn:schemas-microsoft-com:vml" xmlns:wp14="http://schemas.microsoft.com/office/word/2010/wordprocessingDrawing" xmlns:wp="http://schemas.openxmlformats.org/drawingml/2006/wordprocessingDrawing" xmlns:w10="urn:schemas-microsoft-com:office:word" xmlns:w="http://schemas.openxmlformats.org/wordprocessingml/2006/main" xmlns:w14="http://schemas.microsoft.com/office/word/2010/wordml" xmlns:w15="http://schemas.microsoft.com/office/word/2012/wordml" xmlns:wpg="http://schemas.microsoft.com/office/word/2010/wordprocessingGroup" xmlns:wpi="http://schemas.microsoft.com/office/word/2010/wordprocessingInk" xmlns:wne="http://schemas.microsoft.com/office/word/2006/wordml" xmlns:wps="http://schemas.microsoft.com/office/word/2010/wordprocessingShape" mc:Ignorable="w14 w15 wp14">
-  <w:footnote w:type="separator" w:id="-1">
+<w:footnotes xmlns:ve="http://schemas.openxmlformats.org/markup-compatibility/2006" xmlns:o="urn:schemas-microsoft-com:office:office" xmlns:r="http://schemas.openxmlformats.org/officeDocument/2006/relationships" xmlns:m="http://schemas.openxmlformats.org/officeDocument/2006/math" xmlns:v="urn:schemas-microsoft-com:vml" xmlns:wp="http://schemas.openxmlformats.org/drawingml/2006/wordprocessingDrawing" xmlns:w10="urn:schemas-microsoft-com:office:word" xmlns:w="http://schemas.openxmlformats.org/wordprocessingml/2006/main" xmlns:wne="http://schemas.microsoft.com/office/word/2006/wordml">
+  <w:footnote w:type="separator" w:id="0">
     <w:p>
       <w:r>
         <w:separator/>
       </w:r>
     </w:p>
   </w:footnote>
-  <w:footnote w:type="continuationSeparator" w:id="0">
+  <w:footnote w:type="continuationSeparator" w:id="1">
     <w:p>
       <w:r>
         <w:continuationSeparator/>
@@ -2558,7 +2590,7 @@
 </file>
 
 <file path=word/header1.xml><?xml version="1.0" encoding="utf-8"?>
-<w:hdr xmlns:wpc="http://schemas.microsoft.com/office/word/2010/wordprocessingCanvas" xmlns:mc="http://schemas.openxmlformats.org/markup-compatibility/2006" xmlns:o="urn:schemas-microsoft-com:office:office" xmlns:r="http://schemas.openxmlformats.org/officeDocument/2006/relationships" xmlns:m="http://schemas.openxmlformats.org/officeDocument/2006/math" xmlns:v="urn:schemas-microsoft-com:vml" xmlns:wp14="http://schemas.microsoft.com/office/word/2010/wordprocessingDrawing" xmlns:wp="http://schemas.openxmlformats.org/drawingml/2006/wordprocessingDrawing" xmlns:w10="urn:schemas-microsoft-com:office:word" xmlns:w="http://schemas.openxmlformats.org/wordprocessingml/2006/main" xmlns:w14="http://schemas.microsoft.com/office/word/2010/wordml" xmlns:w15="http://schemas.microsoft.com/office/word/2012/wordml" xmlns:wpg="http://schemas.microsoft.com/office/word/2010/wordprocessingGroup" xmlns:wpi="http://schemas.microsoft.com/office/word/2010/wordprocessingInk" xmlns:wne="http://schemas.microsoft.com/office/word/2006/wordml" xmlns:wps="http://schemas.microsoft.com/office/word/2010/wordprocessingShape" mc:Ignorable="w14 w15 wp14">
+<w:hdr xmlns:ve="http://schemas.openxmlformats.org/markup-compatibility/2006" xmlns:o="urn:schemas-microsoft-com:office:office" xmlns:r="http://schemas.openxmlformats.org/officeDocument/2006/relationships" xmlns:m="http://schemas.openxmlformats.org/officeDocument/2006/math" xmlns:v="urn:schemas-microsoft-com:vml" xmlns:wp="http://schemas.openxmlformats.org/drawingml/2006/wordprocessingDrawing" xmlns:w10="urn:schemas-microsoft-com:office:word" xmlns:w="http://schemas.openxmlformats.org/wordprocessingml/2006/main" xmlns:wne="http://schemas.microsoft.com/office/word/2006/wordml">
   <w:tbl>
     <w:tblPr>
       <w:tblW w:w="0" w:type="auto"/>
@@ -2571,7 +2603,7 @@
         <w:insideV w:val="single" w:sz="6" w:space="0" w:color="auto"/>
       </w:tblBorders>
       <w:tblLayout w:type="fixed"/>
-      <w:tblLook w:val="0000" w:firstRow="0" w:lastRow="0" w:firstColumn="0" w:lastColumn="0" w:noHBand="0" w:noVBand="0"/>
+      <w:tblLook w:val="0000"/>
     </w:tblPr>
     <w:tblGrid>
       <w:gridCol w:w="6379"/>
@@ -2597,52 +2629,19 @@
               <w:lang w:val="pt-BR" w:eastAsia="pt-BR"/>
             </w:rPr>
           </w:pPr>
-          <w:r>
-            <w:fldChar w:fldCharType="begin"/>
-          </w:r>
-          <w:r>
-            <w:instrText xml:space="preserve"> HYPERLINK "https://bitbucket.org/djornada/taciturn-duck" \o "taciturn-duck" </w:instrText>
-          </w:r>
-          <w:r>
-            <w:fldChar w:fldCharType="separate"/>
-          </w:r>
-          <w:proofErr w:type="spellStart"/>
-          <w:proofErr w:type="gramStart"/>
-          <w:r>
-            <w:rPr>
-              <w:rFonts w:ascii="Arial" w:hAnsi="Arial" w:cs="Arial"/>
-              <w:color w:val="333333"/>
-              <w:kern w:val="36"/>
-              <w:sz w:val="21"/>
-              <w:szCs w:val="21"/>
-              <w:lang w:val="pt-BR" w:eastAsia="pt-BR"/>
-            </w:rPr>
-            <w:t>taciturn</w:t>
-          </w:r>
-          <w:proofErr w:type="gramEnd"/>
-          <w:r>
-            <w:rPr>
-              <w:rFonts w:ascii="Arial" w:hAnsi="Arial" w:cs="Arial"/>
-              <w:color w:val="333333"/>
-              <w:kern w:val="36"/>
-              <w:sz w:val="21"/>
-              <w:szCs w:val="21"/>
-              <w:lang w:val="pt-BR" w:eastAsia="pt-BR"/>
-            </w:rPr>
-            <w:t>-duck</w:t>
-          </w:r>
-          <w:proofErr w:type="spellEnd"/>
-          <w:r>
-            <w:rPr>
-              <w:rFonts w:ascii="Arial" w:hAnsi="Arial" w:cs="Arial"/>
-              <w:color w:val="333333"/>
-              <w:kern w:val="36"/>
-              <w:sz w:val="21"/>
-              <w:szCs w:val="21"/>
-              <w:lang w:val="pt-BR" w:eastAsia="pt-BR"/>
-            </w:rPr>
-            <w:fldChar w:fldCharType="end"/>
-          </w:r>
+          <w:hyperlink r:id="rId1" w:tooltip="taciturn-duck" w:history="1">
+            <w:r>
+              <w:rPr>
+                <w:rFonts w:ascii="Arial" w:hAnsi="Arial" w:cs="Arial"/>
+                <w:color w:val="333333"/>
+                <w:kern w:val="36"/>
+                <w:sz w:val="21"/>
+                <w:szCs w:val="21"/>
+                <w:lang w:val="pt-BR" w:eastAsia="pt-BR"/>
+              </w:rPr>
+              <w:t>taciturn-duck</w:t>
+            </w:r>
+          </w:hyperlink>
         </w:p>
       </w:tc>
       <w:tc>
@@ -2667,15 +2666,7 @@
         </w:tcPr>
         <w:p>
           <w:r>
-            <w:t xml:space="preserve">Plano da </w:t>
-          </w:r>
-          <w:proofErr w:type="spellStart"/>
-          <w:r>
-            <w:t>Iteração</w:t>
-          </w:r>
-          <w:proofErr w:type="spellEnd"/>
-          <w:r>
-            <w:t xml:space="preserve"> 1</w:t>
+            <w:t>Plano da Iteração 1</w:t>
           </w:r>
         </w:p>
       </w:tc>
@@ -2700,8 +2691,8 @@
 </file>
 
 <file path=word/numbering.xml><?xml version="1.0" encoding="utf-8"?>
-<w:numbering xmlns:wpc="http://schemas.microsoft.com/office/word/2010/wordprocessingCanvas" xmlns:mc="http://schemas.openxmlformats.org/markup-compatibility/2006" xmlns:o="urn:schemas-microsoft-com:office:office" xmlns:r="http://schemas.openxmlformats.org/officeDocument/2006/relationships" xmlns:m="http://schemas.openxmlformats.org/officeDocument/2006/math" xmlns:v="urn:schemas-microsoft-com:vml" xmlns:wp14="http://schemas.microsoft.com/office/word/2010/wordprocessingDrawing" xmlns:wp="http://schemas.openxmlformats.org/drawingml/2006/wordprocessingDrawing" xmlns:w10="urn:schemas-microsoft-com:office:word" xmlns:w="http://schemas.openxmlformats.org/wordprocessingml/2006/main" xmlns:w14="http://schemas.microsoft.com/office/word/2010/wordml" xmlns:w15="http://schemas.microsoft.com/office/word/2012/wordml" xmlns:wpg="http://schemas.microsoft.com/office/word/2010/wordprocessingGroup" xmlns:wpi="http://schemas.microsoft.com/office/word/2010/wordprocessingInk" xmlns:wne="http://schemas.microsoft.com/office/word/2006/wordml" xmlns:wps="http://schemas.microsoft.com/office/word/2010/wordprocessingShape" mc:Ignorable="w14 w15 wp14">
-  <w:abstractNum w:abstractNumId="0" w15:restartNumberingAfterBreak="0">
+<w:numbering xmlns:ve="http://schemas.openxmlformats.org/markup-compatibility/2006" xmlns:o="urn:schemas-microsoft-com:office:office" xmlns:r="http://schemas.openxmlformats.org/officeDocument/2006/relationships" xmlns:m="http://schemas.openxmlformats.org/officeDocument/2006/math" xmlns:v="urn:schemas-microsoft-com:vml" xmlns:wp="http://schemas.openxmlformats.org/drawingml/2006/wordprocessingDrawing" xmlns:w10="urn:schemas-microsoft-com:office:word" xmlns:w="http://schemas.openxmlformats.org/wordprocessingml/2006/main" xmlns:wne="http://schemas.microsoft.com/office/word/2006/wordml">
+  <w:abstractNum w:abstractNumId="0">
     <w:nsid w:val="FFFFFFFB"/>
     <w:multiLevelType w:val="multilevel"/>
     <w:tmpl w:val="20FA7622"/>
@@ -2784,7 +2775,7 @@
       <w:lvlJc w:val="left"/>
     </w:lvl>
   </w:abstractNum>
-  <w:abstractNum w:abstractNumId="1" w15:restartNumberingAfterBreak="0">
+  <w:abstractNum w:abstractNumId="1">
     <w:nsid w:val="FFFFFFFE"/>
     <w:multiLevelType w:val="singleLevel"/>
     <w:tmpl w:val="FFFFFFFF"/>
@@ -2794,7 +2785,7 @@
       <w:lvlJc w:val="left"/>
     </w:lvl>
   </w:abstractNum>
-  <w:abstractNum w:abstractNumId="2" w15:restartNumberingAfterBreak="0">
+  <w:abstractNum w:abstractNumId="2">
     <w:nsid w:val="00224753"/>
     <w:multiLevelType w:val="singleLevel"/>
     <w:tmpl w:val="04090001"/>
@@ -2814,7 +2805,7 @@
       </w:rPr>
     </w:lvl>
   </w:abstractNum>
-  <w:abstractNum w:abstractNumId="3" w15:restartNumberingAfterBreak="0">
+  <w:abstractNum w:abstractNumId="3">
     <w:nsid w:val="0A117094"/>
     <w:multiLevelType w:val="singleLevel"/>
     <w:tmpl w:val="04090001"/>
@@ -2834,7 +2825,7 @@
       </w:rPr>
     </w:lvl>
   </w:abstractNum>
-  <w:abstractNum w:abstractNumId="4" w15:restartNumberingAfterBreak="0">
+  <w:abstractNum w:abstractNumId="4">
     <w:nsid w:val="0EE51B46"/>
     <w:multiLevelType w:val="hybridMultilevel"/>
     <w:tmpl w:val="14A8CA2E"/>
@@ -2947,7 +2938,7 @@
       </w:pPr>
     </w:lvl>
   </w:abstractNum>
-  <w:abstractNum w:abstractNumId="5" w15:restartNumberingAfterBreak="0">
+  <w:abstractNum w:abstractNumId="5">
     <w:nsid w:val="17CB6DC4"/>
     <w:multiLevelType w:val="singleLevel"/>
     <w:tmpl w:val="04090001"/>
@@ -2967,7 +2958,7 @@
       </w:rPr>
     </w:lvl>
   </w:abstractNum>
-  <w:abstractNum w:abstractNumId="6" w15:restartNumberingAfterBreak="0">
+  <w:abstractNum w:abstractNumId="6">
     <w:nsid w:val="1D2F5A57"/>
     <w:multiLevelType w:val="multilevel"/>
     <w:tmpl w:val="F29E2808"/>
@@ -3081,7 +3072,7 @@
       </w:pPr>
     </w:lvl>
   </w:abstractNum>
-  <w:abstractNum w:abstractNumId="7" w15:restartNumberingAfterBreak="0">
+  <w:abstractNum w:abstractNumId="7">
     <w:nsid w:val="1E71141D"/>
     <w:multiLevelType w:val="multilevel"/>
     <w:tmpl w:val="B9A6AD80"/>
@@ -3221,7 +3212,7 @@
       </w:rPr>
     </w:lvl>
   </w:abstractNum>
-  <w:abstractNum w:abstractNumId="8" w15:restartNumberingAfterBreak="0">
+  <w:abstractNum w:abstractNumId="8">
     <w:nsid w:val="22443AC4"/>
     <w:multiLevelType w:val="singleLevel"/>
     <w:tmpl w:val="04090001"/>
@@ -3241,7 +3232,7 @@
       </w:rPr>
     </w:lvl>
   </w:abstractNum>
-  <w:abstractNum w:abstractNumId="9" w15:restartNumberingAfterBreak="0">
+  <w:abstractNum w:abstractNumId="9">
     <w:nsid w:val="25100F3A"/>
     <w:multiLevelType w:val="multilevel"/>
     <w:tmpl w:val="14A8CA2E"/>
@@ -3354,7 +3345,7 @@
       </w:pPr>
     </w:lvl>
   </w:abstractNum>
-  <w:abstractNum w:abstractNumId="10" w15:restartNumberingAfterBreak="0">
+  <w:abstractNum w:abstractNumId="10">
     <w:nsid w:val="2D4B634E"/>
     <w:multiLevelType w:val="singleLevel"/>
     <w:tmpl w:val="04090001"/>
@@ -3374,7 +3365,7 @@
       </w:rPr>
     </w:lvl>
   </w:abstractNum>
-  <w:abstractNum w:abstractNumId="11" w15:restartNumberingAfterBreak="0">
+  <w:abstractNum w:abstractNumId="11">
     <w:nsid w:val="31DD2C45"/>
     <w:multiLevelType w:val="singleLevel"/>
     <w:tmpl w:val="04090001"/>
@@ -3394,7 +3385,7 @@
       </w:rPr>
     </w:lvl>
   </w:abstractNum>
-  <w:abstractNum w:abstractNumId="12" w15:restartNumberingAfterBreak="0">
+  <w:abstractNum w:abstractNumId="12">
     <w:nsid w:val="32982B51"/>
     <w:multiLevelType w:val="singleLevel"/>
     <w:tmpl w:val="04090001"/>
@@ -3414,7 +3405,7 @@
       </w:rPr>
     </w:lvl>
   </w:abstractNum>
-  <w:abstractNum w:abstractNumId="13" w15:restartNumberingAfterBreak="0">
+  <w:abstractNum w:abstractNumId="13">
     <w:nsid w:val="3375481C"/>
     <w:multiLevelType w:val="singleLevel"/>
     <w:tmpl w:val="E6747DA6"/>
@@ -3434,7 +3425,7 @@
       </w:rPr>
     </w:lvl>
   </w:abstractNum>
-  <w:abstractNum w:abstractNumId="14" w15:restartNumberingAfterBreak="0">
+  <w:abstractNum w:abstractNumId="14">
     <w:nsid w:val="33BB3AAB"/>
     <w:multiLevelType w:val="hybridMultilevel"/>
     <w:tmpl w:val="C5F496BC"/>
@@ -3547,7 +3538,7 @@
       </w:rPr>
     </w:lvl>
   </w:abstractNum>
-  <w:abstractNum w:abstractNumId="15" w15:restartNumberingAfterBreak="0">
+  <w:abstractNum w:abstractNumId="15">
     <w:nsid w:val="35EC68AF"/>
     <w:multiLevelType w:val="hybridMultilevel"/>
     <w:tmpl w:val="8C0ADAA8"/>
@@ -3660,7 +3651,7 @@
       </w:rPr>
     </w:lvl>
   </w:abstractNum>
-  <w:abstractNum w:abstractNumId="16" w15:restartNumberingAfterBreak="0">
+  <w:abstractNum w:abstractNumId="16">
     <w:nsid w:val="369D5471"/>
     <w:multiLevelType w:val="singleLevel"/>
     <w:tmpl w:val="04090001"/>
@@ -3680,7 +3671,7 @@
       </w:rPr>
     </w:lvl>
   </w:abstractNum>
-  <w:abstractNum w:abstractNumId="17" w15:restartNumberingAfterBreak="0">
+  <w:abstractNum w:abstractNumId="17">
     <w:nsid w:val="408B6535"/>
     <w:multiLevelType w:val="hybridMultilevel"/>
     <w:tmpl w:val="C0EEFC06"/>
@@ -3793,7 +3784,7 @@
       </w:pPr>
     </w:lvl>
   </w:abstractNum>
-  <w:abstractNum w:abstractNumId="18" w15:restartNumberingAfterBreak="0">
+  <w:abstractNum w:abstractNumId="18">
     <w:nsid w:val="42B97F7B"/>
     <w:multiLevelType w:val="singleLevel"/>
     <w:tmpl w:val="04090001"/>
@@ -3813,7 +3804,7 @@
       </w:rPr>
     </w:lvl>
   </w:abstractNum>
-  <w:abstractNum w:abstractNumId="19" w15:restartNumberingAfterBreak="0">
+  <w:abstractNum w:abstractNumId="19">
     <w:nsid w:val="42D059CF"/>
     <w:multiLevelType w:val="hybridMultilevel"/>
     <w:tmpl w:val="91FE3C82"/>
@@ -3954,7 +3945,7 @@
       </w:rPr>
     </w:lvl>
   </w:abstractNum>
-  <w:abstractNum w:abstractNumId="20" w15:restartNumberingAfterBreak="0">
+  <w:abstractNum w:abstractNumId="20">
     <w:nsid w:val="43A308E4"/>
     <w:multiLevelType w:val="hybridMultilevel"/>
     <w:tmpl w:val="8D407328"/>
@@ -4094,7 +4085,7 @@
       </w:rPr>
     </w:lvl>
   </w:abstractNum>
-  <w:abstractNum w:abstractNumId="21" w15:restartNumberingAfterBreak="0">
+  <w:abstractNum w:abstractNumId="21">
     <w:nsid w:val="43CC33B3"/>
     <w:multiLevelType w:val="hybridMultilevel"/>
     <w:tmpl w:val="158630C4"/>
@@ -4234,7 +4225,7 @@
       </w:rPr>
     </w:lvl>
   </w:abstractNum>
-  <w:abstractNum w:abstractNumId="22" w15:restartNumberingAfterBreak="0">
+  <w:abstractNum w:abstractNumId="22">
     <w:nsid w:val="49E170D0"/>
     <w:multiLevelType w:val="singleLevel"/>
     <w:tmpl w:val="04090001"/>
@@ -4254,7 +4245,7 @@
       </w:rPr>
     </w:lvl>
   </w:abstractNum>
-  <w:abstractNum w:abstractNumId="23" w15:restartNumberingAfterBreak="0">
+  <w:abstractNum w:abstractNumId="23">
     <w:nsid w:val="4F094DAA"/>
     <w:multiLevelType w:val="multilevel"/>
     <w:tmpl w:val="158630C4"/>
@@ -4394,7 +4385,7 @@
       </w:rPr>
     </w:lvl>
   </w:abstractNum>
-  <w:abstractNum w:abstractNumId="24" w15:restartNumberingAfterBreak="0">
+  <w:abstractNum w:abstractNumId="24">
     <w:nsid w:val="4F64732B"/>
     <w:multiLevelType w:val="singleLevel"/>
     <w:tmpl w:val="04090001"/>
@@ -4414,7 +4405,7 @@
       </w:rPr>
     </w:lvl>
   </w:abstractNum>
-  <w:abstractNum w:abstractNumId="25" w15:restartNumberingAfterBreak="0">
+  <w:abstractNum w:abstractNumId="25">
     <w:nsid w:val="52C33F3E"/>
     <w:multiLevelType w:val="hybridMultilevel"/>
     <w:tmpl w:val="B9A6AD80"/>
@@ -4554,7 +4545,7 @@
       </w:rPr>
     </w:lvl>
   </w:abstractNum>
-  <w:abstractNum w:abstractNumId="26" w15:restartNumberingAfterBreak="0">
+  <w:abstractNum w:abstractNumId="26">
     <w:nsid w:val="52DF734E"/>
     <w:multiLevelType w:val="singleLevel"/>
     <w:tmpl w:val="04090001"/>
@@ -4574,7 +4565,7 @@
       </w:rPr>
     </w:lvl>
   </w:abstractNum>
-  <w:abstractNum w:abstractNumId="27" w15:restartNumberingAfterBreak="0">
+  <w:abstractNum w:abstractNumId="27">
     <w:nsid w:val="567642C0"/>
     <w:multiLevelType w:val="hybridMultilevel"/>
     <w:tmpl w:val="FEC69B34"/>
@@ -4714,7 +4705,7 @@
       </w:rPr>
     </w:lvl>
   </w:abstractNum>
-  <w:abstractNum w:abstractNumId="28" w15:restartNumberingAfterBreak="0">
+  <w:abstractNum w:abstractNumId="28">
     <w:nsid w:val="6CB52233"/>
     <w:multiLevelType w:val="multilevel"/>
     <w:tmpl w:val="C0EEFC06"/>
@@ -4827,7 +4818,7 @@
       </w:pPr>
     </w:lvl>
   </w:abstractNum>
-  <w:abstractNum w:abstractNumId="29" w15:restartNumberingAfterBreak="0">
+  <w:abstractNum w:abstractNumId="29">
     <w:nsid w:val="6CF125AE"/>
     <w:multiLevelType w:val="hybridMultilevel"/>
     <w:tmpl w:val="6FFCAA48"/>
@@ -4967,7 +4958,7 @@
       </w:rPr>
     </w:lvl>
   </w:abstractNum>
-  <w:abstractNum w:abstractNumId="30" w15:restartNumberingAfterBreak="0">
+  <w:abstractNum w:abstractNumId="30">
     <w:nsid w:val="6D2F7D46"/>
     <w:multiLevelType w:val="singleLevel"/>
     <w:tmpl w:val="04090001"/>
@@ -4987,7 +4978,7 @@
       </w:rPr>
     </w:lvl>
   </w:abstractNum>
-  <w:abstractNum w:abstractNumId="31" w15:restartNumberingAfterBreak="0">
+  <w:abstractNum w:abstractNumId="31">
     <w:nsid w:val="71F21F2A"/>
     <w:multiLevelType w:val="singleLevel"/>
     <w:tmpl w:val="04090001"/>
@@ -5007,7 +4998,7 @@
       </w:rPr>
     </w:lvl>
   </w:abstractNum>
-  <w:abstractNum w:abstractNumId="32" w15:restartNumberingAfterBreak="0">
+  <w:abstractNum w:abstractNumId="32">
     <w:nsid w:val="743601FB"/>
     <w:multiLevelType w:val="singleLevel"/>
     <w:tmpl w:val="04090001"/>
@@ -5027,7 +5018,7 @@
       </w:rPr>
     </w:lvl>
   </w:abstractNum>
-  <w:abstractNum w:abstractNumId="33" w15:restartNumberingAfterBreak="0">
+  <w:abstractNum w:abstractNumId="33">
     <w:nsid w:val="756150CA"/>
     <w:multiLevelType w:val="singleLevel"/>
     <w:tmpl w:val="04090001"/>
@@ -5047,7 +5038,7 @@
       </w:rPr>
     </w:lvl>
   </w:abstractNum>
-  <w:abstractNum w:abstractNumId="34" w15:restartNumberingAfterBreak="0">
+  <w:abstractNum w:abstractNumId="34">
     <w:nsid w:val="788C5754"/>
     <w:multiLevelType w:val="hybridMultilevel"/>
     <w:tmpl w:val="457611BE"/>
@@ -5136,7 +5127,7 @@
       </w:pPr>
     </w:lvl>
   </w:abstractNum>
-  <w:abstractNum w:abstractNumId="35" w15:restartNumberingAfterBreak="0">
+  <w:abstractNum w:abstractNumId="35">
     <w:nsid w:val="7BE434D7"/>
     <w:multiLevelType w:val="singleLevel"/>
     <w:tmpl w:val="04090001"/>
@@ -5337,45 +5328,18 @@
   </w:num>
   <w:num w:numId="42">
     <w:abstractNumId w:val="19"/>
-    <w:lvlOverride w:ilvl="0"/>
-    <w:lvlOverride w:ilvl="1"/>
-    <w:lvlOverride w:ilvl="2"/>
-    <w:lvlOverride w:ilvl="3"/>
-    <w:lvlOverride w:ilvl="4"/>
-    <w:lvlOverride w:ilvl="5"/>
-    <w:lvlOverride w:ilvl="6"/>
-    <w:lvlOverride w:ilvl="7"/>
-    <w:lvlOverride w:ilvl="8"/>
   </w:num>
   <w:num w:numId="43">
     <w:abstractNumId w:val="21"/>
-    <w:lvlOverride w:ilvl="0"/>
-    <w:lvlOverride w:ilvl="1"/>
-    <w:lvlOverride w:ilvl="2"/>
-    <w:lvlOverride w:ilvl="3"/>
-    <w:lvlOverride w:ilvl="4"/>
-    <w:lvlOverride w:ilvl="5"/>
-    <w:lvlOverride w:ilvl="6"/>
-    <w:lvlOverride w:ilvl="7"/>
-    <w:lvlOverride w:ilvl="8"/>
   </w:num>
   <w:num w:numId="44">
     <w:abstractNumId w:val="27"/>
-    <w:lvlOverride w:ilvl="0"/>
-    <w:lvlOverride w:ilvl="1"/>
-    <w:lvlOverride w:ilvl="2"/>
-    <w:lvlOverride w:ilvl="3"/>
-    <w:lvlOverride w:ilvl="4"/>
-    <w:lvlOverride w:ilvl="5"/>
-    <w:lvlOverride w:ilvl="6"/>
-    <w:lvlOverride w:ilvl="7"/>
-    <w:lvlOverride w:ilvl="8"/>
   </w:num>
 </w:numbering>
 </file>
 
 <file path=word/styles.xml><?xml version="1.0" encoding="utf-8"?>
-<w:styles xmlns:mc="http://schemas.openxmlformats.org/markup-compatibility/2006" xmlns:r="http://schemas.openxmlformats.org/officeDocument/2006/relationships" xmlns:w="http://schemas.openxmlformats.org/wordprocessingml/2006/main" xmlns:w14="http://schemas.microsoft.com/office/word/2010/wordml" xmlns:w15="http://schemas.microsoft.com/office/word/2012/wordml" mc:Ignorable="w14 w15">
+<w:styles xmlns:r="http://schemas.openxmlformats.org/officeDocument/2006/relationships" xmlns:w="http://schemas.openxmlformats.org/wordprocessingml/2006/main">
   <w:docDefaults>
     <w:rPrDefault>
       <w:rPr>
@@ -5385,378 +5349,145 @@
     </w:rPrDefault>
     <w:pPrDefault/>
   </w:docDefaults>
-  <w:latentStyles w:defLockedState="0" w:defUIPriority="99" w:defSemiHidden="0" w:defUnhideWhenUsed="0" w:defQFormat="0" w:count="371">
-    <w:lsdException w:name="Normal" w:uiPriority="0" w:qFormat="1"/>
-    <w:lsdException w:name="heading 1" w:uiPriority="0" w:qFormat="1"/>
-    <w:lsdException w:name="heading 2" w:uiPriority="0" w:qFormat="1"/>
-    <w:lsdException w:name="heading 3" w:uiPriority="9" w:qFormat="1"/>
-    <w:lsdException w:name="heading 4" w:uiPriority="9" w:qFormat="1"/>
-    <w:lsdException w:name="heading 5" w:uiPriority="9" w:qFormat="1"/>
-    <w:lsdException w:name="heading 6" w:uiPriority="9" w:qFormat="1"/>
-    <w:lsdException w:name="heading 7" w:uiPriority="9" w:qFormat="1"/>
-    <w:lsdException w:name="heading 8" w:uiPriority="9" w:qFormat="1"/>
-    <w:lsdException w:name="heading 9" w:uiPriority="9" w:qFormat="1"/>
-    <w:lsdException w:name="index 1" w:semiHidden="1" w:unhideWhenUsed="1"/>
-    <w:lsdException w:name="index 2" w:semiHidden="1" w:unhideWhenUsed="1"/>
-    <w:lsdException w:name="index 3" w:semiHidden="1" w:unhideWhenUsed="1"/>
-    <w:lsdException w:name="index 4" w:semiHidden="1" w:unhideWhenUsed="1"/>
-    <w:lsdException w:name="index 5" w:semiHidden="1" w:unhideWhenUsed="1"/>
-    <w:lsdException w:name="index 6" w:semiHidden="1" w:unhideWhenUsed="1"/>
-    <w:lsdException w:name="index 7" w:semiHidden="1" w:unhideWhenUsed="1"/>
-    <w:lsdException w:name="index 8" w:semiHidden="1" w:unhideWhenUsed="1"/>
-    <w:lsdException w:name="index 9" w:semiHidden="1" w:unhideWhenUsed="1"/>
-    <w:lsdException w:name="toc 1" w:semiHidden="1" w:uiPriority="39" w:unhideWhenUsed="1"/>
-    <w:lsdException w:name="toc 2" w:semiHidden="1" w:uiPriority="39" w:unhideWhenUsed="1"/>
-    <w:lsdException w:name="toc 3" w:semiHidden="1" w:uiPriority="39" w:unhideWhenUsed="1"/>
-    <w:lsdException w:name="toc 4" w:semiHidden="1" w:uiPriority="39" w:unhideWhenUsed="1"/>
-    <w:lsdException w:name="toc 5" w:semiHidden="1" w:uiPriority="39" w:unhideWhenUsed="1"/>
-    <w:lsdException w:name="toc 6" w:semiHidden="1" w:uiPriority="39" w:unhideWhenUsed="1"/>
-    <w:lsdException w:name="toc 7" w:semiHidden="1" w:uiPriority="39" w:unhideWhenUsed="1"/>
-    <w:lsdException w:name="toc 8" w:semiHidden="1" w:uiPriority="39" w:unhideWhenUsed="1"/>
-    <w:lsdException w:name="toc 9" w:semiHidden="1" w:uiPriority="39" w:unhideWhenUsed="1"/>
-    <w:lsdException w:name="Normal Indent" w:semiHidden="1" w:unhideWhenUsed="1"/>
-    <w:lsdException w:name="footnote text" w:semiHidden="1" w:unhideWhenUsed="1"/>
-    <w:lsdException w:name="annotation text" w:semiHidden="1" w:unhideWhenUsed="1"/>
-    <w:lsdException w:name="header" w:semiHidden="1" w:unhideWhenUsed="1"/>
-    <w:lsdException w:name="footer" w:semiHidden="1" w:unhideWhenUsed="1"/>
-    <w:lsdException w:name="index heading" w:semiHidden="1" w:unhideWhenUsed="1"/>
-    <w:lsdException w:name="caption" w:semiHidden="1" w:uiPriority="35" w:unhideWhenUsed="1" w:qFormat="1"/>
-    <w:lsdException w:name="table of figures" w:semiHidden="1" w:unhideWhenUsed="1"/>
-    <w:lsdException w:name="envelope address" w:semiHidden="1" w:unhideWhenUsed="1"/>
-    <w:lsdException w:name="envelope return" w:semiHidden="1" w:unhideWhenUsed="1"/>
-    <w:lsdException w:name="footnote reference" w:semiHidden="1" w:unhideWhenUsed="1"/>
-    <w:lsdException w:name="annotation reference" w:semiHidden="1" w:unhideWhenUsed="1"/>
-    <w:lsdException w:name="line number" w:semiHidden="1" w:unhideWhenUsed="1"/>
-    <w:lsdException w:name="page number" w:semiHidden="1" w:unhideWhenUsed="1"/>
-    <w:lsdException w:name="endnote reference" w:semiHidden="1" w:unhideWhenUsed="1"/>
-    <w:lsdException w:name="endnote text" w:semiHidden="1" w:unhideWhenUsed="1"/>
-    <w:lsdException w:name="table of authorities" w:semiHidden="1" w:unhideWhenUsed="1"/>
-    <w:lsdException w:name="macro" w:semiHidden="1" w:unhideWhenUsed="1"/>
-    <w:lsdException w:name="toa heading" w:semiHidden="1" w:unhideWhenUsed="1"/>
-    <w:lsdException w:name="List" w:semiHidden="1" w:unhideWhenUsed="1"/>
-    <w:lsdException w:name="List Bullet" w:semiHidden="1" w:unhideWhenUsed="1"/>
-    <w:lsdException w:name="List Number" w:semiHidden="1" w:unhideWhenUsed="1"/>
-    <w:lsdException w:name="List 2" w:semiHidden="1" w:unhideWhenUsed="1"/>
-    <w:lsdException w:name="List 3" w:semiHidden="1" w:unhideWhenUsed="1"/>
-    <w:lsdException w:name="List 4" w:semiHidden="1" w:unhideWhenUsed="1"/>
-    <w:lsdException w:name="List 5" w:semiHidden="1" w:unhideWhenUsed="1"/>
-    <w:lsdException w:name="List Bullet 2" w:semiHidden="1" w:unhideWhenUsed="1"/>
-    <w:lsdException w:name="List Bullet 3" w:semiHidden="1" w:unhideWhenUsed="1"/>
-    <w:lsdException w:name="List Bullet 4" w:semiHidden="1" w:unhideWhenUsed="1"/>
-    <w:lsdException w:name="List Bullet 5" w:semiHidden="1" w:unhideWhenUsed="1"/>
-    <w:lsdException w:name="List Number 2" w:semiHidden="1" w:unhideWhenUsed="1"/>
-    <w:lsdException w:name="List Number 3" w:semiHidden="1" w:unhideWhenUsed="1"/>
-    <w:lsdException w:name="List Number 4" w:semiHidden="1" w:unhideWhenUsed="1"/>
-    <w:lsdException w:name="List Number 5" w:semiHidden="1" w:unhideWhenUsed="1"/>
-    <w:lsdException w:name="Title" w:uiPriority="10" w:qFormat="1"/>
-    <w:lsdException w:name="Closing" w:semiHidden="1" w:unhideWhenUsed="1"/>
-    <w:lsdException w:name="Signature" w:semiHidden="1" w:unhideWhenUsed="1"/>
-    <w:lsdException w:name="Default Paragraph Font" w:semiHidden="1" w:uiPriority="1" w:unhideWhenUsed="1"/>
-    <w:lsdException w:name="Body Text" w:semiHidden="1" w:uiPriority="0" w:unhideWhenUsed="1"/>
-    <w:lsdException w:name="Body Text Indent" w:semiHidden="1" w:unhideWhenUsed="1"/>
-    <w:lsdException w:name="List Continue" w:semiHidden="1" w:unhideWhenUsed="1"/>
-    <w:lsdException w:name="List Continue 2" w:semiHidden="1" w:unhideWhenUsed="1"/>
-    <w:lsdException w:name="List Continue 3" w:semiHidden="1" w:unhideWhenUsed="1"/>
-    <w:lsdException w:name="List Continue 4" w:semiHidden="1" w:unhideWhenUsed="1"/>
-    <w:lsdException w:name="List Continue 5" w:semiHidden="1" w:unhideWhenUsed="1"/>
-    <w:lsdException w:name="Message Header" w:semiHidden="1" w:unhideWhenUsed="1"/>
-    <w:lsdException w:name="Subtitle" w:uiPriority="11" w:qFormat="1"/>
-    <w:lsdException w:name="Salutation" w:semiHidden="1" w:unhideWhenUsed="1"/>
-    <w:lsdException w:name="Date" w:semiHidden="1" w:unhideWhenUsed="1"/>
-    <w:lsdException w:name="Body Text First Indent" w:semiHidden="1" w:unhideWhenUsed="1"/>
-    <w:lsdException w:name="Body Text First Indent 2" w:semiHidden="1" w:unhideWhenUsed="1"/>
-    <w:lsdException w:name="Note Heading" w:semiHidden="1" w:unhideWhenUsed="1"/>
-    <w:lsdException w:name="Body Text 2" w:semiHidden="1" w:unhideWhenUsed="1"/>
-    <w:lsdException w:name="Body Text 3" w:semiHidden="1" w:unhideWhenUsed="1"/>
-    <w:lsdException w:name="Body Text Indent 2" w:semiHidden="1" w:unhideWhenUsed="1"/>
-    <w:lsdException w:name="Body Text Indent 3" w:semiHidden="1" w:unhideWhenUsed="1"/>
-    <w:lsdException w:name="Block Text" w:semiHidden="1" w:unhideWhenUsed="1"/>
-    <w:lsdException w:name="Hyperlink" w:semiHidden="1" w:unhideWhenUsed="1"/>
-    <w:lsdException w:name="FollowedHyperlink" w:semiHidden="1" w:unhideWhenUsed="1"/>
-    <w:lsdException w:name="Strong" w:uiPriority="22" w:qFormat="1"/>
-    <w:lsdException w:name="Emphasis" w:uiPriority="20" w:qFormat="1"/>
-    <w:lsdException w:name="Document Map" w:semiHidden="1" w:unhideWhenUsed="1"/>
-    <w:lsdException w:name="Plain Text" w:semiHidden="1" w:unhideWhenUsed="1"/>
-    <w:lsdException w:name="E-mail Signature" w:semiHidden="1" w:unhideWhenUsed="1"/>
-    <w:lsdException w:name="HTML Top of Form" w:semiHidden="1" w:unhideWhenUsed="1"/>
-    <w:lsdException w:name="HTML Bottom of Form" w:semiHidden="1" w:unhideWhenUsed="1"/>
-    <w:lsdException w:name="Normal (Web)" w:semiHidden="1" w:unhideWhenUsed="1"/>
-    <w:lsdException w:name="HTML Acronym" w:semiHidden="1" w:unhideWhenUsed="1"/>
-    <w:lsdException w:name="HTML Address" w:semiHidden="1" w:unhideWhenUsed="1"/>
-    <w:lsdException w:name="HTML Cite" w:semiHidden="1" w:unhideWhenUsed="1"/>
-    <w:lsdException w:name="HTML Code" w:semiHidden="1" w:unhideWhenUsed="1"/>
-    <w:lsdException w:name="HTML Definition" w:semiHidden="1" w:unhideWhenUsed="1"/>
-    <w:lsdException w:name="HTML Keyboard" w:semiHidden="1" w:unhideWhenUsed="1"/>
-    <w:lsdException w:name="HTML Preformatted" w:semiHidden="1" w:unhideWhenUsed="1"/>
-    <w:lsdException w:name="HTML Sample" w:semiHidden="1" w:unhideWhenUsed="1"/>
-    <w:lsdException w:name="HTML Typewriter" w:semiHidden="1" w:unhideWhenUsed="1"/>
-    <w:lsdException w:name="HTML Variable" w:semiHidden="1" w:unhideWhenUsed="1"/>
-    <w:lsdException w:name="Normal Table" w:semiHidden="1" w:unhideWhenUsed="1"/>
-    <w:lsdException w:name="annotation subject" w:semiHidden="1" w:unhideWhenUsed="1"/>
-    <w:lsdException w:name="No List" w:semiHidden="1" w:unhideWhenUsed="1"/>
-    <w:lsdException w:name="Outline List 1" w:semiHidden="1" w:unhideWhenUsed="1"/>
-    <w:lsdException w:name="Outline List 2" w:semiHidden="1" w:unhideWhenUsed="1"/>
-    <w:lsdException w:name="Outline List 3" w:semiHidden="1" w:unhideWhenUsed="1"/>
-    <w:lsdException w:name="Table Simple 1" w:semiHidden="1" w:unhideWhenUsed="1"/>
-    <w:lsdException w:name="Table Simple 2" w:semiHidden="1" w:unhideWhenUsed="1"/>
-    <w:lsdException w:name="Table Simple 3" w:semiHidden="1" w:unhideWhenUsed="1"/>
-    <w:lsdException w:name="Table Classic 1" w:semiHidden="1" w:unhideWhenUsed="1"/>
-    <w:lsdException w:name="Table Classic 2" w:semiHidden="1" w:unhideWhenUsed="1"/>
-    <w:lsdException w:name="Table Classic 3" w:semiHidden="1" w:unhideWhenUsed="1"/>
-    <w:lsdException w:name="Table Classic 4" w:semiHidden="1" w:unhideWhenUsed="1"/>
-    <w:lsdException w:name="Table Colorful 1" w:semiHidden="1" w:unhideWhenUsed="1"/>
-    <w:lsdException w:name="Table Colorful 2" w:semiHidden="1" w:unhideWhenUsed="1"/>
-    <w:lsdException w:name="Table Colorful 3" w:semiHidden="1" w:unhideWhenUsed="1"/>
-    <w:lsdException w:name="Table Columns 1" w:semiHidden="1" w:unhideWhenUsed="1"/>
-    <w:lsdException w:name="Table Columns 2" w:semiHidden="1" w:unhideWhenUsed="1"/>
-    <w:lsdException w:name="Table Columns 3" w:semiHidden="1" w:unhideWhenUsed="1"/>
-    <w:lsdException w:name="Table Columns 4" w:semiHidden="1" w:unhideWhenUsed="1"/>
-    <w:lsdException w:name="Table Columns 5" w:semiHidden="1" w:unhideWhenUsed="1"/>
-    <w:lsdException w:name="Table Grid 1" w:semiHidden="1" w:unhideWhenUsed="1"/>
-    <w:lsdException w:name="Table Grid 2" w:semiHidden="1" w:unhideWhenUsed="1"/>
-    <w:lsdException w:name="Table Grid 3" w:semiHidden="1" w:unhideWhenUsed="1"/>
-    <w:lsdException w:name="Table Grid 4" w:semiHidden="1" w:unhideWhenUsed="1"/>
-    <w:lsdException w:name="Table Grid 5" w:semiHidden="1" w:unhideWhenUsed="1"/>
-    <w:lsdException w:name="Table Grid 6" w:semiHidden="1" w:unhideWhenUsed="1"/>
-    <w:lsdException w:name="Table Grid 7" w:semiHidden="1" w:unhideWhenUsed="1"/>
-    <w:lsdException w:name="Table Grid 8" w:semiHidden="1" w:unhideWhenUsed="1"/>
-    <w:lsdException w:name="Table List 1" w:semiHidden="1" w:unhideWhenUsed="1"/>
-    <w:lsdException w:name="Table List 2" w:semiHidden="1" w:unhideWhenUsed="1"/>
-    <w:lsdException w:name="Table List 3" w:semiHidden="1" w:unhideWhenUsed="1"/>
-    <w:lsdException w:name="Table List 4" w:semiHidden="1" w:unhideWhenUsed="1"/>
-    <w:lsdException w:name="Table List 5" w:semiHidden="1" w:unhideWhenUsed="1"/>
-    <w:lsdException w:name="Table List 6" w:semiHidden="1" w:unhideWhenUsed="1"/>
-    <w:lsdException w:name="Table List 7" w:semiHidden="1" w:unhideWhenUsed="1"/>
-    <w:lsdException w:name="Table List 8" w:semiHidden="1" w:unhideWhenUsed="1"/>
-    <w:lsdException w:name="Table 3D effects 1" w:semiHidden="1" w:unhideWhenUsed="1"/>
-    <w:lsdException w:name="Table 3D effects 2" w:semiHidden="1" w:unhideWhenUsed="1"/>
-    <w:lsdException w:name="Table 3D effects 3" w:semiHidden="1" w:unhideWhenUsed="1"/>
-    <w:lsdException w:name="Table Contemporary" w:semiHidden="1" w:unhideWhenUsed="1"/>
-    <w:lsdException w:name="Table Elegant" w:semiHidden="1" w:unhideWhenUsed="1"/>
-    <w:lsdException w:name="Table Professional" w:semiHidden="1" w:unhideWhenUsed="1"/>
-    <w:lsdException w:name="Table Subtle 1" w:semiHidden="1" w:unhideWhenUsed="1"/>
-    <w:lsdException w:name="Table Subtle 2" w:semiHidden="1" w:unhideWhenUsed="1"/>
-    <w:lsdException w:name="Table Web 1" w:semiHidden="1" w:unhideWhenUsed="1"/>
-    <w:lsdException w:name="Table Web 2" w:semiHidden="1" w:unhideWhenUsed="1"/>
-    <w:lsdException w:name="Table Web 3" w:semiHidden="1" w:unhideWhenUsed="1"/>
-    <w:lsdException w:name="Balloon Text" w:semiHidden="1" w:unhideWhenUsed="1"/>
-    <w:lsdException w:name="Table Grid" w:uiPriority="0"/>
-    <w:lsdException w:name="Table Theme" w:semiHidden="1" w:unhideWhenUsed="1"/>
-    <w:lsdException w:name="Placeholder Text" w:semiHidden="1"/>
-    <w:lsdException w:name="No Spacing" w:uiPriority="1" w:qFormat="1"/>
-    <w:lsdException w:name="Light Shading" w:uiPriority="60"/>
-    <w:lsdException w:name="Light List" w:uiPriority="61"/>
-    <w:lsdException w:name="Light Grid" w:uiPriority="62"/>
-    <w:lsdException w:name="Medium Shading 1" w:uiPriority="63"/>
-    <w:lsdException w:name="Medium Shading 2" w:uiPriority="64"/>
-    <w:lsdException w:name="Medium List 1" w:uiPriority="65"/>
-    <w:lsdException w:name="Medium List 2" w:uiPriority="66"/>
-    <w:lsdException w:name="Medium Grid 1" w:uiPriority="67"/>
-    <w:lsdException w:name="Medium Grid 2" w:uiPriority="68"/>
-    <w:lsdException w:name="Medium Grid 3" w:uiPriority="69"/>
-    <w:lsdException w:name="Dark List" w:uiPriority="70"/>
-    <w:lsdException w:name="Colorful Shading" w:uiPriority="71"/>
-    <w:lsdException w:name="Colorful List" w:uiPriority="72"/>
-    <w:lsdException w:name="Colorful Grid" w:uiPriority="73"/>
-    <w:lsdException w:name="Light Shading Accent 1" w:uiPriority="60"/>
-    <w:lsdException w:name="Light List Accent 1" w:uiPriority="61"/>
-    <w:lsdException w:name="Light Grid Accent 1" w:uiPriority="62"/>
-    <w:lsdException w:name="Medium Shading 1 Accent 1" w:uiPriority="63"/>
-    <w:lsdException w:name="Medium Shading 2 Accent 1" w:uiPriority="64"/>
-    <w:lsdException w:name="Medium List 1 Accent 1" w:uiPriority="65"/>
-    <w:lsdException w:name="Revision" w:semiHidden="1"/>
-    <w:lsdException w:name="List Paragraph" w:uiPriority="34" w:qFormat="1"/>
-    <w:lsdException w:name="Quote" w:uiPriority="29" w:qFormat="1"/>
-    <w:lsdException w:name="Intense Quote" w:uiPriority="30" w:qFormat="1"/>
-    <w:lsdException w:name="Medium List 2 Accent 1" w:uiPriority="66"/>
-    <w:lsdException w:name="Medium Grid 1 Accent 1" w:uiPriority="67"/>
-    <w:lsdException w:name="Medium Grid 2 Accent 1" w:uiPriority="68"/>
-    <w:lsdException w:name="Medium Grid 3 Accent 1" w:uiPriority="69"/>
-    <w:lsdException w:name="Dark List Accent 1" w:uiPriority="70"/>
-    <w:lsdException w:name="Colorful Shading Accent 1" w:uiPriority="71"/>
-    <w:lsdException w:name="Colorful List Accent 1" w:uiPriority="72"/>
-    <w:lsdException w:name="Colorful Grid Accent 1" w:uiPriority="73"/>
-    <w:lsdException w:name="Light Shading Accent 2" w:uiPriority="60"/>
-    <w:lsdException w:name="Light List Accent 2" w:uiPriority="61"/>
-    <w:lsdException w:name="Light Grid Accent 2" w:uiPriority="62"/>
-    <w:lsdException w:name="Medium Shading 1 Accent 2" w:uiPriority="63"/>
-    <w:lsdException w:name="Medium Shading 2 Accent 2" w:uiPriority="64"/>
-    <w:lsdException w:name="Medium List 1 Accent 2" w:uiPriority="65"/>
-    <w:lsdException w:name="Medium List 2 Accent 2" w:uiPriority="66"/>
-    <w:lsdException w:name="Medium Grid 1 Accent 2" w:uiPriority="67"/>
-    <w:lsdException w:name="Medium Grid 2 Accent 2" w:uiPriority="68"/>
-    <w:lsdException w:name="Medium Grid 3 Accent 2" w:uiPriority="69"/>
-    <w:lsdException w:name="Dark List Accent 2" w:uiPriority="70"/>
-    <w:lsdException w:name="Colorful Shading Accent 2" w:uiPriority="71"/>
-    <w:lsdException w:name="Colorful List Accent 2" w:uiPriority="72"/>
-    <w:lsdException w:name="Colorful Grid Accent 2" w:uiPriority="73"/>
-    <w:lsdException w:name="Light Shading Accent 3" w:uiPriority="60"/>
-    <w:lsdException w:name="Light List Accent 3" w:uiPriority="61"/>
-    <w:lsdException w:name="Light Grid Accent 3" w:uiPriority="62"/>
-    <w:lsdException w:name="Medium Shading 1 Accent 3" w:uiPriority="63"/>
-    <w:lsdException w:name="Medium Shading 2 Accent 3" w:uiPriority="64"/>
-    <w:lsdException w:name="Medium List 1 Accent 3" w:uiPriority="65"/>
-    <w:lsdException w:name="Medium List 2 Accent 3" w:uiPriority="66"/>
-    <w:lsdException w:name="Medium Grid 1 Accent 3" w:uiPriority="67"/>
-    <w:lsdException w:name="Medium Grid 2 Accent 3" w:uiPriority="68"/>
-    <w:lsdException w:name="Medium Grid 3 Accent 3" w:uiPriority="69"/>
-    <w:lsdException w:name="Dark List Accent 3" w:uiPriority="70"/>
-    <w:lsdException w:name="Colorful Shading Accent 3" w:uiPriority="71"/>
-    <w:lsdException w:name="Colorful List Accent 3" w:uiPriority="72"/>
-    <w:lsdException w:name="Colorful Grid Accent 3" w:uiPriority="73"/>
-    <w:lsdException w:name="Light Shading Accent 4" w:uiPriority="60"/>
-    <w:lsdException w:name="Light List Accent 4" w:uiPriority="61"/>
-    <w:lsdException w:name="Light Grid Accent 4" w:uiPriority="62"/>
-    <w:lsdException w:name="Medium Shading 1 Accent 4" w:uiPriority="63"/>
-    <w:lsdException w:name="Medium Shading 2 Accent 4" w:uiPriority="64"/>
-    <w:lsdException w:name="Medium List 1 Accent 4" w:uiPriority="65"/>
-    <w:lsdException w:name="Medium List 2 Accent 4" w:uiPriority="66"/>
-    <w:lsdException w:name="Medium Grid 1 Accent 4" w:uiPriority="67"/>
-    <w:lsdException w:name="Medium Grid 2 Accent 4" w:uiPriority="68"/>
-    <w:lsdException w:name="Medium Grid 3 Accent 4" w:uiPriority="69"/>
-    <w:lsdException w:name="Dark List Accent 4" w:uiPriority="70"/>
-    <w:lsdException w:name="Colorful Shading Accent 4" w:uiPriority="71"/>
-    <w:lsdException w:name="Colorful List Accent 4" w:uiPriority="72"/>
-    <w:lsdException w:name="Colorful Grid Accent 4" w:uiPriority="73"/>
-    <w:lsdException w:name="Light Shading Accent 5" w:uiPriority="60"/>
-    <w:lsdException w:name="Light List Accent 5" w:uiPriority="61"/>
-    <w:lsdException w:name="Light Grid Accent 5" w:uiPriority="62"/>
-    <w:lsdException w:name="Medium Shading 1 Accent 5" w:uiPriority="63"/>
-    <w:lsdException w:name="Medium Shading 2 Accent 5" w:uiPriority="64"/>
-    <w:lsdException w:name="Medium List 1 Accent 5" w:uiPriority="65"/>
-    <w:lsdException w:name="Medium List 2 Accent 5" w:uiPriority="66"/>
-    <w:lsdException w:name="Medium Grid 1 Accent 5" w:uiPriority="67"/>
-    <w:lsdException w:name="Medium Grid 2 Accent 5" w:uiPriority="68"/>
-    <w:lsdException w:name="Medium Grid 3 Accent 5" w:uiPriority="69"/>
-    <w:lsdException w:name="Dark List Accent 5" w:uiPriority="70"/>
-    <w:lsdException w:name="Colorful Shading Accent 5" w:uiPriority="71"/>
-    <w:lsdException w:name="Colorful List Accent 5" w:uiPriority="72"/>
-    <w:lsdException w:name="Colorful Grid Accent 5" w:uiPriority="73"/>
-    <w:lsdException w:name="Light Shading Accent 6" w:uiPriority="60"/>
-    <w:lsdException w:name="Light List Accent 6" w:uiPriority="61"/>
-    <w:lsdException w:name="Light Grid Accent 6" w:uiPriority="62"/>
-    <w:lsdException w:name="Medium Shading 1 Accent 6" w:uiPriority="63"/>
-    <w:lsdException w:name="Medium Shading 2 Accent 6" w:uiPriority="64"/>
-    <w:lsdException w:name="Medium List 1 Accent 6" w:uiPriority="65"/>
-    <w:lsdException w:name="Medium List 2 Accent 6" w:uiPriority="66"/>
-    <w:lsdException w:name="Medium Grid 1 Accent 6" w:uiPriority="67"/>
-    <w:lsdException w:name="Medium Grid 2 Accent 6" w:uiPriority="68"/>
-    <w:lsdException w:name="Medium Grid 3 Accent 6" w:uiPriority="69"/>
-    <w:lsdException w:name="Dark List Accent 6" w:uiPriority="70"/>
-    <w:lsdException w:name="Colorful Shading Accent 6" w:uiPriority="71"/>
-    <w:lsdException w:name="Colorful List Accent 6" w:uiPriority="72"/>
-    <w:lsdException w:name="Colorful Grid Accent 6" w:uiPriority="73"/>
-    <w:lsdException w:name="Subtle Emphasis" w:uiPriority="19" w:qFormat="1"/>
-    <w:lsdException w:name="Intense Emphasis" w:uiPriority="21" w:qFormat="1"/>
-    <w:lsdException w:name="Subtle Reference" w:uiPriority="31" w:qFormat="1"/>
-    <w:lsdException w:name="Intense Reference" w:uiPriority="32" w:qFormat="1"/>
-    <w:lsdException w:name="Book Title" w:uiPriority="33" w:qFormat="1"/>
-    <w:lsdException w:name="Bibliography" w:semiHidden="1" w:uiPriority="37" w:unhideWhenUsed="1"/>
-    <w:lsdException w:name="TOC Heading" w:semiHidden="1" w:uiPriority="39" w:unhideWhenUsed="1" w:qFormat="1"/>
-    <w:lsdException w:name="Plain Table 1" w:uiPriority="41"/>
-    <w:lsdException w:name="Plain Table 2" w:uiPriority="42"/>
-    <w:lsdException w:name="Plain Table 3" w:uiPriority="43"/>
-    <w:lsdException w:name="Plain Table 4" w:uiPriority="44"/>
-    <w:lsdException w:name="Plain Table 5" w:uiPriority="45"/>
-    <w:lsdException w:name="Grid Table Light" w:uiPriority="40"/>
-    <w:lsdException w:name="Grid Table 1 Light" w:uiPriority="46"/>
-    <w:lsdException w:name="Grid Table 2" w:uiPriority="47"/>
-    <w:lsdException w:name="Grid Table 3" w:uiPriority="48"/>
-    <w:lsdException w:name="Grid Table 4" w:uiPriority="49"/>
-    <w:lsdException w:name="Grid Table 5 Dark" w:uiPriority="50"/>
-    <w:lsdException w:name="Grid Table 6 Colorful" w:uiPriority="51"/>
-    <w:lsdException w:name="Grid Table 7 Colorful" w:uiPriority="52"/>
-    <w:lsdException w:name="Grid Table 1 Light Accent 1" w:uiPriority="46"/>
-    <w:lsdException w:name="Grid Table 2 Accent 1" w:uiPriority="47"/>
-    <w:lsdException w:name="Grid Table 3 Accent 1" w:uiPriority="48"/>
-    <w:lsdException w:name="Grid Table 4 Accent 1" w:uiPriority="49"/>
-    <w:lsdException w:name="Grid Table 5 Dark Accent 1" w:uiPriority="50"/>
-    <w:lsdException w:name="Grid Table 6 Colorful Accent 1" w:uiPriority="51"/>
-    <w:lsdException w:name="Grid Table 7 Colorful Accent 1" w:uiPriority="52"/>
-    <w:lsdException w:name="Grid Table 1 Light Accent 2" w:uiPriority="46"/>
-    <w:lsdException w:name="Grid Table 2 Accent 2" w:uiPriority="47"/>
-    <w:lsdException w:name="Grid Table 3 Accent 2" w:uiPriority="48"/>
-    <w:lsdException w:name="Grid Table 4 Accent 2" w:uiPriority="49"/>
-    <w:lsdException w:name="Grid Table 5 Dark Accent 2" w:uiPriority="50"/>
-    <w:lsdException w:name="Grid Table 6 Colorful Accent 2" w:uiPriority="51"/>
-    <w:lsdException w:name="Grid Table 7 Colorful Accent 2" w:uiPriority="52"/>
-    <w:lsdException w:name="Grid Table 1 Light Accent 3" w:uiPriority="46"/>
-    <w:lsdException w:name="Grid Table 2 Accent 3" w:uiPriority="47"/>
-    <w:lsdException w:name="Grid Table 3 Accent 3" w:uiPriority="48"/>
-    <w:lsdException w:name="Grid Table 4 Accent 3" w:uiPriority="49"/>
-    <w:lsdException w:name="Grid Table 5 Dark Accent 3" w:uiPriority="50"/>
-    <w:lsdException w:name="Grid Table 6 Colorful Accent 3" w:uiPriority="51"/>
-    <w:lsdException w:name="Grid Table 7 Colorful Accent 3" w:uiPriority="52"/>
-    <w:lsdException w:name="Grid Table 1 Light Accent 4" w:uiPriority="46"/>
-    <w:lsdException w:name="Grid Table 2 Accent 4" w:uiPriority="47"/>
-    <w:lsdException w:name="Grid Table 3 Accent 4" w:uiPriority="48"/>
-    <w:lsdException w:name="Grid Table 4 Accent 4" w:uiPriority="49"/>
-    <w:lsdException w:name="Grid Table 5 Dark Accent 4" w:uiPriority="50"/>
-    <w:lsdException w:name="Grid Table 6 Colorful Accent 4" w:uiPriority="51"/>
-    <w:lsdException w:name="Grid Table 7 Colorful Accent 4" w:uiPriority="52"/>
-    <w:lsdException w:name="Grid Table 1 Light Accent 5" w:uiPriority="46"/>
-    <w:lsdException w:name="Grid Table 2 Accent 5" w:uiPriority="47"/>
-    <w:lsdException w:name="Grid Table 3 Accent 5" w:uiPriority="48"/>
-    <w:lsdException w:name="Grid Table 4 Accent 5" w:uiPriority="49"/>
-    <w:lsdException w:name="Grid Table 5 Dark Accent 5" w:uiPriority="50"/>
-    <w:lsdException w:name="Grid Table 6 Colorful Accent 5" w:uiPriority="51"/>
-    <w:lsdException w:name="Grid Table 7 Colorful Accent 5" w:uiPriority="52"/>
-    <w:lsdException w:name="Grid Table 1 Light Accent 6" w:uiPriority="46"/>
-    <w:lsdException w:name="Grid Table 2 Accent 6" w:uiPriority="47"/>
-    <w:lsdException w:name="Grid Table 3 Accent 6" w:uiPriority="48"/>
-    <w:lsdException w:name="Grid Table 4 Accent 6" w:uiPriority="49"/>
-    <w:lsdException w:name="Grid Table 5 Dark Accent 6" w:uiPriority="50"/>
-    <w:lsdException w:name="Grid Table 6 Colorful Accent 6" w:uiPriority="51"/>
-    <w:lsdException w:name="Grid Table 7 Colorful Accent 6" w:uiPriority="52"/>
-    <w:lsdException w:name="List Table 1 Light" w:uiPriority="46"/>
-    <w:lsdException w:name="List Table 2" w:uiPriority="47"/>
-    <w:lsdException w:name="List Table 3" w:uiPriority="48"/>
-    <w:lsdException w:name="List Table 4" w:uiPriority="49"/>
-    <w:lsdException w:name="List Table 5 Dark" w:uiPriority="50"/>
-    <w:lsdException w:name="List Table 6 Colorful" w:uiPriority="51"/>
-    <w:lsdException w:name="List Table 7 Colorful" w:uiPriority="52"/>
-    <w:lsdException w:name="List Table 1 Light Accent 1" w:uiPriority="46"/>
-    <w:lsdException w:name="List Table 2 Accent 1" w:uiPriority="47"/>
-    <w:lsdException w:name="List Table 3 Accent 1" w:uiPriority="48"/>
-    <w:lsdException w:name="List Table 4 Accent 1" w:uiPriority="49"/>
-    <w:lsdException w:name="List Table 5 Dark Accent 1" w:uiPriority="50"/>
-    <w:lsdException w:name="List Table 6 Colorful Accent 1" w:uiPriority="51"/>
-    <w:lsdException w:name="List Table 7 Colorful Accent 1" w:uiPriority="52"/>
-    <w:lsdException w:name="List Table 1 Light Accent 2" w:uiPriority="46"/>
-    <w:lsdException w:name="List Table 2 Accent 2" w:uiPriority="47"/>
-    <w:lsdException w:name="List Table 3 Accent 2" w:uiPriority="48"/>
-    <w:lsdException w:name="List Table 4 Accent 2" w:uiPriority="49"/>
-    <w:lsdException w:name="List Table 5 Dark Accent 2" w:uiPriority="50"/>
-    <w:lsdException w:name="List Table 6 Colorful Accent 2" w:uiPriority="51"/>
-    <w:lsdException w:name="List Table 7 Colorful Accent 2" w:uiPriority="52"/>
-    <w:lsdException w:name="List Table 1 Light Accent 3" w:uiPriority="46"/>
-    <w:lsdException w:name="List Table 2 Accent 3" w:uiPriority="47"/>
-    <w:lsdException w:name="List Table 3 Accent 3" w:uiPriority="48"/>
-    <w:lsdException w:name="List Table 4 Accent 3" w:uiPriority="49"/>
-    <w:lsdException w:name="List Table 5 Dark Accent 3" w:uiPriority="50"/>
-    <w:lsdException w:name="List Table 6 Colorful Accent 3" w:uiPriority="51"/>
-    <w:lsdException w:name="List Table 7 Colorful Accent 3" w:uiPriority="52"/>
-    <w:lsdException w:name="List Table 1 Light Accent 4" w:uiPriority="46"/>
-    <w:lsdException w:name="List Table 2 Accent 4" w:uiPriority="47"/>
-    <w:lsdException w:name="List Table 3 Accent 4" w:uiPriority="48"/>
-    <w:lsdException w:name="List Table 4 Accent 4" w:uiPriority="49"/>
-    <w:lsdException w:name="List Table 5 Dark Accent 4" w:uiPriority="50"/>
-    <w:lsdException w:name="List Table 6 Colorful Accent 4" w:uiPriority="51"/>
-    <w:lsdException w:name="List Table 7 Colorful Accent 4" w:uiPriority="52"/>
-    <w:lsdException w:name="List Table 1 Light Accent 5" w:uiPriority="46"/>
-    <w:lsdException w:name="List Table 2 Accent 5" w:uiPriority="47"/>
-    <w:lsdException w:name="List Table 3 Accent 5" w:uiPriority="48"/>
-    <w:lsdException w:name="List Table 4 Accent 5" w:uiPriority="49"/>
-    <w:lsdException w:name="List Table 5 Dark Accent 5" w:uiPriority="50"/>
-    <w:lsdException w:name="List Table 6 Colorful Accent 5" w:uiPriority="51"/>
-    <w:lsdException w:name="List Table 7 Colorful Accent 5" w:uiPriority="52"/>
-    <w:lsdException w:name="List Table 1 Light Accent 6" w:uiPriority="46"/>
-    <w:lsdException w:name="List Table 2 Accent 6" w:uiPriority="47"/>
-    <w:lsdException w:name="List Table 3 Accent 6" w:uiPriority="48"/>
-    <w:lsdException w:name="List Table 4 Accent 6" w:uiPriority="49"/>
-    <w:lsdException w:name="List Table 5 Dark Accent 6" w:uiPriority="50"/>
-    <w:lsdException w:name="List Table 6 Colorful Accent 6" w:uiPriority="51"/>
-    <w:lsdException w:name="List Table 7 Colorful Accent 6" w:uiPriority="52"/>
+  <w:latentStyles w:defLockedState="0" w:defUIPriority="99" w:defSemiHidden="1" w:defUnhideWhenUsed="1" w:defQFormat="0" w:count="267">
+    <w:lsdException w:name="Normal" w:semiHidden="0" w:uiPriority="0" w:unhideWhenUsed="0" w:qFormat="1"/>
+    <w:lsdException w:name="heading 1" w:semiHidden="0" w:uiPriority="0" w:unhideWhenUsed="0" w:qFormat="1"/>
+    <w:lsdException w:name="heading 2" w:semiHidden="0" w:uiPriority="0" w:unhideWhenUsed="0" w:qFormat="1"/>
+    <w:lsdException w:name="heading 3" w:semiHidden="0" w:uiPriority="9" w:unhideWhenUsed="0" w:qFormat="1"/>
+    <w:lsdException w:name="heading 4" w:semiHidden="0" w:uiPriority="9" w:unhideWhenUsed="0" w:qFormat="1"/>
+    <w:lsdException w:name="heading 5" w:semiHidden="0" w:uiPriority="9" w:unhideWhenUsed="0" w:qFormat="1"/>
+    <w:lsdException w:name="heading 6" w:semiHidden="0" w:uiPriority="9" w:unhideWhenUsed="0" w:qFormat="1"/>
+    <w:lsdException w:name="heading 7" w:semiHidden="0" w:uiPriority="9" w:unhideWhenUsed="0" w:qFormat="1"/>
+    <w:lsdException w:name="heading 8" w:semiHidden="0" w:uiPriority="9" w:unhideWhenUsed="0" w:qFormat="1"/>
+    <w:lsdException w:name="heading 9" w:semiHidden="0" w:uiPriority="9" w:unhideWhenUsed="0" w:qFormat="1"/>
+    <w:lsdException w:name="toc 1" w:uiPriority="39"/>
+    <w:lsdException w:name="toc 2" w:uiPriority="39"/>
+    <w:lsdException w:name="toc 3" w:uiPriority="39"/>
+    <w:lsdException w:name="toc 4" w:uiPriority="39"/>
+    <w:lsdException w:name="toc 5" w:uiPriority="39"/>
+    <w:lsdException w:name="toc 6" w:uiPriority="39"/>
+    <w:lsdException w:name="toc 7" w:uiPriority="39"/>
+    <w:lsdException w:name="toc 8" w:uiPriority="39"/>
+    <w:lsdException w:name="toc 9" w:uiPriority="39"/>
+    <w:lsdException w:name="caption" w:uiPriority="35" w:qFormat="1"/>
+    <w:lsdException w:name="Title" w:semiHidden="0" w:uiPriority="10" w:unhideWhenUsed="0" w:qFormat="1"/>
+    <w:lsdException w:name="Default Paragraph Font" w:uiPriority="1"/>
+    <w:lsdException w:name="Body Text" w:uiPriority="0"/>
+    <w:lsdException w:name="Subtitle" w:semiHidden="0" w:uiPriority="11" w:unhideWhenUsed="0" w:qFormat="1"/>
+    <w:lsdException w:name="Strong" w:semiHidden="0" w:uiPriority="22" w:unhideWhenUsed="0" w:qFormat="1"/>
+    <w:lsdException w:name="Emphasis" w:semiHidden="0" w:uiPriority="20" w:unhideWhenUsed="0" w:qFormat="1"/>
+    <w:lsdException w:name="Table Grid" w:semiHidden="0" w:uiPriority="0" w:unhideWhenUsed="0"/>
+    <w:lsdException w:name="Placeholder Text" w:unhideWhenUsed="0"/>
+    <w:lsdException w:name="No Spacing" w:semiHidden="0" w:uiPriority="1" w:unhideWhenUsed="0" w:qFormat="1"/>
+    <w:lsdException w:name="Light Shading" w:semiHidden="0" w:uiPriority="60" w:unhideWhenUsed="0"/>
+    <w:lsdException w:name="Light List" w:semiHidden="0" w:uiPriority="61" w:unhideWhenUsed="0"/>
+    <w:lsdException w:name="Light Grid" w:semiHidden="0" w:uiPriority="62" w:unhideWhenUsed="0"/>
+    <w:lsdException w:name="Medium Shading 1" w:semiHidden="0" w:uiPriority="63" w:unhideWhenUsed="0"/>
+    <w:lsdException w:name="Medium Shading 2" w:semiHidden="0" w:uiPriority="64" w:unhideWhenUsed="0"/>
+    <w:lsdException w:name="Medium List 1" w:semiHidden="0" w:uiPriority="65" w:unhideWhenUsed="0"/>
+    <w:lsdException w:name="Medium List 2" w:semiHidden="0" w:uiPriority="66" w:unhideWhenUsed="0"/>
+    <w:lsdException w:name="Medium Grid 1" w:semiHidden="0" w:uiPriority="67" w:unhideWhenUsed="0"/>
+    <w:lsdException w:name="Medium Grid 2" w:semiHidden="0" w:uiPriority="68" w:unhideWhenUsed="0"/>
+    <w:lsdException w:name="Medium Grid 3" w:semiHidden="0" w:uiPriority="69" w:unhideWhenUsed="0"/>
+    <w:lsdException w:name="Dark List" w:semiHidden="0" w:uiPriority="70" w:unhideWhenUsed="0"/>
+    <w:lsdException w:name="Colorful Shading" w:semiHidden="0" w:uiPriority="71" w:unhideWhenUsed="0"/>
+    <w:lsdException w:name="Colorful List" w:semiHidden="0" w:uiPriority="72" w:unhideWhenUsed="0"/>
+    <w:lsdException w:name="Colorful Grid" w:semiHidden="0" w:uiPriority="73" w:unhideWhenUsed="0"/>
+    <w:lsdException w:name="Light Shading Accent 1" w:semiHidden="0" w:uiPriority="60" w:unhideWhenUsed="0"/>
+    <w:lsdException w:name="Light List Accent 1" w:semiHidden="0" w:uiPriority="61" w:unhideWhenUsed="0"/>
+    <w:lsdException w:name="Light Grid Accent 1" w:semiHidden="0" w:uiPriority="62" w:unhideWhenUsed="0"/>
+    <w:lsdException w:name="Medium Shading 1 Accent 1" w:semiHidden="0" w:uiPriority="63" w:unhideWhenUsed="0"/>
+    <w:lsdException w:name="Medium Shading 2 Accent 1" w:semiHidden="0" w:uiPriority="64" w:unhideWhenUsed="0"/>
+    <w:lsdException w:name="Medium List 1 Accent 1" w:semiHidden="0" w:uiPriority="65" w:unhideWhenUsed="0"/>
+    <w:lsdException w:name="Revision" w:unhideWhenUsed="0"/>
+    <w:lsdException w:name="List Paragraph" w:semiHidden="0" w:uiPriority="34" w:unhideWhenUsed="0" w:qFormat="1"/>
+    <w:lsdException w:name="Quote" w:semiHidden="0" w:uiPriority="29" w:unhideWhenUsed="0" w:qFormat="1"/>
+    <w:lsdException w:name="Intense Quote" w:semiHidden="0" w:uiPriority="30" w:unhideWhenUsed="0" w:qFormat="1"/>
+    <w:lsdException w:name="Medium List 2 Accent 1" w:semiHidden="0" w:uiPriority="66" w:unhideWhenUsed="0"/>
+    <w:lsdException w:name="Medium Grid 1 Accent 1" w:semiHidden="0" w:uiPriority="67" w:unhideWhenUsed="0"/>
+    <w:lsdException w:name="Medium Grid 2 Accent 1" w:semiHidden="0" w:uiPriority="68" w:unhideWhenUsed="0"/>
+    <w:lsdException w:name="Medium Grid 3 Accent 1" w:semiHidden="0" w:uiPriority="69" w:unhideWhenUsed="0"/>
+    <w:lsdException w:name="Dark List Accent 1" w:semiHidden="0" w:uiPriority="70" w:unhideWhenUsed="0"/>
+    <w:lsdException w:name="Colorful Shading Accent 1" w:semiHidden="0" w:uiPriority="71" w:unhideWhenUsed="0"/>
+    <w:lsdException w:name="Colorful List Accent 1" w:semiHidden="0" w:uiPriority="72" w:unhideWhenUsed="0"/>
+    <w:lsdException w:name="Colorful Grid Accent 1" w:semiHidden="0" w:uiPriority="73" w:unhideWhenUsed="0"/>
+    <w:lsdException w:name="Light Shading Accent 2" w:semiHidden="0" w:uiPriority="60" w:unhideWhenUsed="0"/>
+    <w:lsdException w:name="Light List Accent 2" w:semiHidden="0" w:uiPriority="61" w:unhideWhenUsed="0"/>
+    <w:lsdException w:name="Light Grid Accent 2" w:semiHidden="0" w:uiPriority="62" w:unhideWhenUsed="0"/>
+    <w:lsdException w:name="Medium Shading 1 Accent 2" w:semiHidden="0" w:uiPriority="63" w:unhideWhenUsed="0"/>
+    <w:lsdException w:name="Medium Shading 2 Accent 2" w:semiHidden="0" w:uiPriority="64" w:unhideWhenUsed="0"/>
+    <w:lsdException w:name="Medium List 1 Accent 2" w:semiHidden="0" w:uiPriority="65" w:unhideWhenUsed="0"/>
+    <w:lsdException w:name="Medium List 2 Accent 2" w:semiHidden="0" w:uiPriority="66" w:unhideWhenUsed="0"/>
+    <w:lsdException w:name="Medium Grid 1 Accent 2" w:semiHidden="0" w:uiPriority="67" w:unhideWhenUsed="0"/>
+    <w:lsdException w:name="Medium Grid 2 Accent 2" w:semiHidden="0" w:uiPriority="68" w:unhideWhenUsed="0"/>
+    <w:lsdException w:name="Medium Grid 3 Accent 2" w:semiHidden="0" w:uiPriority="69" w:unhideWhenUsed="0"/>
+    <w:lsdException w:name="Dark List Accent 2" w:semiHidden="0" w:uiPriority="70" w:unhideWhenUsed="0"/>
+    <w:lsdException w:name="Colorful Shading Accent 2" w:semiHidden="0" w:uiPriority="71" w:unhideWhenUsed="0"/>
+    <w:lsdException w:name="Colorful List Accent 2" w:semiHidden="0" w:uiPriority="72" w:unhideWhenUsed="0"/>
+    <w:lsdException w:name="Colorful Grid Accent 2" w:semiHidden="0" w:uiPriority="73" w:unhideWhenUsed="0"/>
+    <w:lsdException w:name="Light Shading Accent 3" w:semiHidden="0" w:uiPriority="60" w:unhideWhenUsed="0"/>
+    <w:lsdException w:name="Light List Accent 3" w:semiHidden="0" w:uiPriority="61" w:unhideWhenUsed="0"/>
+    <w:lsdException w:name="Light Grid Accent 3" w:semiHidden="0" w:uiPriority="62" w:unhideWhenUsed="0"/>
+    <w:lsdException w:name="Medium Shading 1 Accent 3" w:semiHidden="0" w:uiPriority="63" w:unhideWhenUsed="0"/>
+    <w:lsdException w:name="Medium Shading 2 Accent 3" w:semiHidden="0" w:uiPriority="64" w:unhideWhenUsed="0"/>
+    <w:lsdException w:name="Medium List 1 Accent 3" w:semiHidden="0" w:uiPriority="65" w:unhideWhenUsed="0"/>
+    <w:lsdException w:name="Medium List 2 Accent 3" w:semiHidden="0" w:uiPriority="66" w:unhideWhenUsed="0"/>
+    <w:lsdException w:name="Medium Grid 1 Accent 3" w:semiHidden="0" w:uiPriority="67" w:unhideWhenUsed="0"/>
+    <w:lsdException w:name="Medium Grid 2 Accent 3" w:semiHidden="0" w:uiPriority="68" w:unhideWhenUsed="0"/>
+    <w:lsdException w:name="Medium Grid 3 Accent 3" w:semiHidden="0" w:uiPriority="69" w:unhideWhenUsed="0"/>
+    <w:lsdException w:name="Dark List Accent 3" w:semiHidden="0" w:uiPriority="70" w:unhideWhenUsed="0"/>
+    <w:lsdException w:name="Colorful Shading Accent 3" w:semiHidden="0" w:uiPriority="71" w:unhideWhenUsed="0"/>
+    <w:lsdException w:name="Colorful List Accent 3" w:semiHidden="0" w:uiPriority="72" w:unhideWhenUsed="0"/>
+    <w:lsdException w:name="Colorful Grid Accent 3" w:semiHidden="0" w:uiPriority="73" w:unhideWhenUsed="0"/>
+    <w:lsdException w:name="Light Shading Accent 4" w:semiHidden="0" w:uiPriority="60" w:unhideWhenUsed="0"/>
+    <w:lsdException w:name="Light List Accent 4" w:semiHidden="0" w:uiPriority="61" w:unhideWhenUsed="0"/>
+    <w:lsdException w:name="Light Grid Accent 4" w:semiHidden="0" w:uiPriority="62" w:unhideWhenUsed="0"/>
+    <w:lsdException w:name="Medium Shading 1 Accent 4" w:semiHidden="0" w:uiPriority="63" w:unhideWhenUsed="0"/>
+    <w:lsdException w:name="Medium Shading 2 Accent 4" w:semiHidden="0" w:uiPriority="64" w:unhideWhenUsed="0"/>
+    <w:lsdException w:name="Medium List 1 Accent 4" w:semiHidden="0" w:uiPriority="65" w:unhideWhenUsed="0"/>
+    <w:lsdException w:name="Medium List 2 Accent 4" w:semiHidden="0" w:uiPriority="66" w:unhideWhenUsed="0"/>
+    <w:lsdException w:name="Medium Grid 1 Accent 4" w:semiHidden="0" w:uiPriority="67" w:unhideWhenUsed="0"/>
+    <w:lsdException w:name="Medium Grid 2 Accent 4" w:semiHidden="0" w:uiPriority="68" w:unhideWhenUsed="0"/>
+    <w:lsdException w:name="Medium Grid 3 Accent 4" w:semiHidden="0" w:uiPriority="69" w:unhideWhenUsed="0"/>
+    <w:lsdException w:name="Dark List Accent 4" w:semiHidden="0" w:uiPriority="70" w:unhideWhenUsed="0"/>
+    <w:lsdException w:name="Colorful Shading Accent 4" w:semiHidden="0" w:uiPriority="71" w:unhideWhenUsed="0"/>
+    <w:lsdException w:name="Colorful List Accent 4" w:semiHidden="0" w:uiPriority="72" w:unhideWhenUsed="0"/>
+    <w:lsdException w:name="Colorful Grid Accent 4" w:semiHidden="0" w:uiPriority="73" w:unhideWhenUsed="0"/>
+    <w:lsdException w:name="Light Shading Accent 5" w:semiHidden="0" w:uiPriority="60" w:unhideWhenUsed="0"/>
+    <w:lsdException w:name="Light List Accent 5" w:semiHidden="0" w:uiPriority="61" w:unhideWhenUsed="0"/>
+    <w:lsdException w:name="Light Grid Accent 5" w:semiHidden="0" w:uiPriority="62" w:unhideWhenUsed="0"/>
+    <w:lsdException w:name="Medium Shading 1 Accent 5" w:semiHidden="0" w:uiPriority="63" w:unhideWhenUsed="0"/>
+    <w:lsdException w:name="Medium Shading 2 Accent 5" w:semiHidden="0" w:uiPriority="64" w:unhideWhenUsed="0"/>
+    <w:lsdException w:name="Medium List 1 Accent 5" w:semiHidden="0" w:uiPriority="65" w:unhideWhenUsed="0"/>
+    <w:lsdException w:name="Medium List 2 Accent 5" w:semiHidden="0" w:uiPriority="66" w:unhideWhenUsed="0"/>
+    <w:lsdException w:name="Medium Grid 1 Accent 5" w:semiHidden="0" w:uiPriority="67" w:unhideWhenUsed="0"/>
+    <w:lsdException w:name="Medium Grid 2 Accent 5" w:semiHidden="0" w:uiPriority="68" w:unhideWhenUsed="0"/>
+    <w:lsdException w:name="Medium Grid 3 Accent 5" w:semiHidden="0" w:uiPriority="69" w:unhideWhenUsed="0"/>
+    <w:lsdException w:name="Dark List Accent 5" w:semiHidden="0" w:uiPriority="70" w:unhideWhenUsed="0"/>
+    <w:lsdException w:name="Colorful Shading Accent 5" w:semiHidden="0" w:uiPriority="71" w:unhideWhenUsed="0"/>
+    <w:lsdException w:name="Colorful List Accent 5" w:semiHidden="0" w:uiPriority="72" w:unhideWhenUsed="0"/>
+    <w:lsdException w:name="Colorful Grid Accent 5" w:semiHidden="0" w:uiPriority="73" w:unhideWhenUsed="0"/>
+    <w:lsdException w:name="Light Shading Accent 6" w:semiHidden="0" w:uiPriority="60" w:unhideWhenUsed="0"/>
+    <w:lsdException w:name="Light List Accent 6" w:semiHidden="0" w:uiPriority="61" w:unhideWhenUsed="0"/>
+    <w:lsdException w:name="Light Grid Accent 6" w:semiHidden="0" w:uiPriority="62" w:unhideWhenUsed="0"/>
+    <w:lsdException w:name="Medium Shading 1 Accent 6" w:semiHidden="0" w:uiPriority="63" w:unhideWhenUsed="0"/>
+    <w:lsdException w:name="Medium Shading 2 Accent 6" w:semiHidden="0" w:uiPriority="64" w:unhideWhenUsed="0"/>
+    <w:lsdException w:name="Medium List 1 Accent 6" w:semiHidden="0" w:uiPriority="65" w:unhideWhenUsed="0"/>
+    <w:lsdException w:name="Medium List 2 Accent 6" w:semiHidden="0" w:uiPriority="66" w:unhideWhenUsed="0"/>
+    <w:lsdException w:name="Medium Grid 1 Accent 6" w:semiHidden="0" w:uiPriority="67" w:unhideWhenUsed="0"/>
+    <w:lsdException w:name="Medium Grid 2 Accent 6" w:semiHidden="0" w:uiPriority="68" w:unhideWhenUsed="0"/>
+    <w:lsdException w:name="Medium Grid 3 Accent 6" w:semiHidden="0" w:uiPriority="69" w:unhideWhenUsed="0"/>
+    <w:lsdException w:name="Dark List Accent 6" w:semiHidden="0" w:uiPriority="70" w:unhideWhenUsed="0"/>
+    <w:lsdException w:name="Colorful Shading Accent 6" w:semiHidden="0" w:uiPriority="71" w:unhideWhenUsed="0"/>
+    <w:lsdException w:name="Colorful List Accent 6" w:semiHidden="0" w:uiPriority="72" w:unhideWhenUsed="0"/>
+    <w:lsdException w:name="Colorful Grid Accent 6" w:semiHidden="0" w:uiPriority="73" w:unhideWhenUsed="0"/>
+    <w:lsdException w:name="Subtle Emphasis" w:semiHidden="0" w:uiPriority="19" w:unhideWhenUsed="0" w:qFormat="1"/>
+    <w:lsdException w:name="Intense Emphasis" w:semiHidden="0" w:uiPriority="21" w:unhideWhenUsed="0" w:qFormat="1"/>
+    <w:lsdException w:name="Subtle Reference" w:semiHidden="0" w:uiPriority="31" w:unhideWhenUsed="0" w:qFormat="1"/>
+    <w:lsdException w:name="Intense Reference" w:semiHidden="0" w:uiPriority="32" w:unhideWhenUsed="0" w:qFormat="1"/>
+    <w:lsdException w:name="Book Title" w:semiHidden="0" w:uiPriority="33" w:unhideWhenUsed="0" w:qFormat="1"/>
+    <w:lsdException w:name="Bibliography" w:uiPriority="37"/>
+    <w:lsdException w:name="TOC Heading" w:uiPriority="39" w:qFormat="1"/>
   </w:latentStyles>
   <w:style w:type="paragraph" w:default="1" w:styleId="Normal">
     <w:name w:val="Normal"/>
@@ -5948,6 +5679,7 @@
     <w:uiPriority w:val="99"/>
     <w:semiHidden/>
     <w:unhideWhenUsed/>
+    <w:qFormat/>
     <w:tblPr>
       <w:tblInd w:w="0" w:type="dxa"/>
       <w:tblCellMar>
@@ -6428,6 +6160,7 @@
       <w:spacing w:line="240" w:lineRule="atLeast"/>
     </w:pPr>
     <w:tblPr>
+      <w:tblInd w:w="0" w:type="dxa"/>
       <w:tblBorders>
         <w:top w:val="single" w:sz="4" w:space="0" w:color="auto"/>
         <w:left w:val="single" w:sz="4" w:space="0" w:color="auto"/>
@@ -6436,6 +6169,12 @@
         <w:insideH w:val="single" w:sz="4" w:space="0" w:color="auto"/>
         <w:insideV w:val="single" w:sz="4" w:space="0" w:color="auto"/>
       </w:tblBorders>
+      <w:tblCellMar>
+        <w:top w:w="0" w:type="dxa"/>
+        <w:left w:w="108" w:type="dxa"/>
+        <w:bottom w:w="0" w:type="dxa"/>
+        <w:right w:w="108" w:type="dxa"/>
+      </w:tblCellMar>
     </w:tblPr>
   </w:style>
   <w:style w:type="character" w:customStyle="1" w:styleId="Ttulo1Char">
@@ -6738,7 +6477,7 @@
   <a:extraClrSchemeLst/>
   <a:extLst>
     <a:ext uri="{05A4C25C-085E-4340-85A3-A5531E510DB2}">
-      <thm15:themeFamily xmlns:thm15="http://schemas.microsoft.com/office/thememl/2012/main" name="Office Theme" id="{62F939B6-93AF-4DB8-9C6B-D6C7DFDC589F}" vid="{4A3C46E8-61CC-4603-A589-7422A47A8E4A}"/>
+      <thm15:themeFamily xmlns:thm15="http://schemas.microsoft.com/office/thememl/2012/main" xmlns="" name="Office Theme" id="{62F939B6-93AF-4DB8-9C6B-D6C7DFDC589F}" vid="{4A3C46E8-61CC-4603-A589-7422A47A8E4A}"/>
     </a:ext>
   </a:extLst>
 </a:theme>

</xml_diff>